<commit_message>
Uređena i ažurirana korisnička dokumentacija
</commit_message>
<xml_diff>
--- a/KorisnickaDokumentacija.docx
+++ b/KorisnickaDokumentacija.docx
@@ -1,6 +1,6 @@
 
 <file path=word/document.xml><?xml version="1.0" encoding="utf-8"?>
-<w:document xmlns:wpc="http://schemas.microsoft.com/office/word/2010/wordprocessingCanvas" xmlns:cx="http://schemas.microsoft.com/office/drawing/2014/chartex" xmlns:cx1="http://schemas.microsoft.com/office/drawing/2015/9/8/chartex" xmlns:mc="http://schemas.openxmlformats.org/markup-compatibility/2006" xmlns:o="urn:schemas-microsoft-com:office:office" xmlns:r="http://schemas.openxmlformats.org/officeDocument/2006/relationships" xmlns:m="http://schemas.openxmlformats.org/officeDocument/2006/math" xmlns:v="urn:schemas-microsoft-com:vml" xmlns:wp14="http://schemas.microsoft.com/office/word/2010/wordprocessingDrawing" xmlns:wp="http://schemas.openxmlformats.org/drawingml/2006/wordprocessingDrawing" xmlns:w10="urn:schemas-microsoft-com:office:word" xmlns:w="http://schemas.openxmlformats.org/wordprocessingml/2006/main" xmlns:w14="http://schemas.microsoft.com/office/word/2010/wordml" xmlns:w15="http://schemas.microsoft.com/office/word/2012/wordml" xmlns:w16se="http://schemas.microsoft.com/office/word/2015/wordml/symex" xmlns:wpg="http://schemas.microsoft.com/office/word/2010/wordprocessingGroup" xmlns:wpi="http://schemas.microsoft.com/office/word/2010/wordprocessingInk" xmlns:wne="http://schemas.microsoft.com/office/word/2006/wordml" xmlns:wps="http://schemas.microsoft.com/office/word/2010/wordprocessingShape" mc:Ignorable="w14 w15 w16se wp14">
+<w:document xmlns:ve="http://schemas.openxmlformats.org/markup-compatibility/2006" xmlns:o="urn:schemas-microsoft-com:office:office" xmlns:r="http://schemas.openxmlformats.org/officeDocument/2006/relationships" xmlns:m="http://schemas.openxmlformats.org/officeDocument/2006/math" xmlns:v="urn:schemas-microsoft-com:vml" xmlns:wp="http://schemas.openxmlformats.org/drawingml/2006/wordprocessingDrawing" xmlns:w10="urn:schemas-microsoft-com:office:word" xmlns:w="http://schemas.openxmlformats.org/wordprocessingml/2006/main" xmlns:wne="http://schemas.microsoft.com/office/word/2006/wordml">
   <w:body>
     <w:p>
       <w:pPr>
@@ -274,15 +274,14 @@
               <w:color w:val="auto"/>
             </w:rPr>
           </w:pPr>
-          <w:proofErr w:type="spellStart"/>
           <w:r>
             <w:rPr>
               <w:rFonts w:ascii="Times New Roman" w:hAnsi="Times New Roman" w:cs="Times New Roman"/>
               <w:color w:val="auto"/>
             </w:rPr>
+            <w:lastRenderedPageBreak/>
             <w:t>Sadržaj</w:t>
           </w:r>
-          <w:proofErr w:type="spellEnd"/>
         </w:p>
         <w:p>
           <w:pPr>
@@ -306,7 +305,7 @@
           <w:r>
             <w:fldChar w:fldCharType="separate"/>
           </w:r>
-          <w:hyperlink w:anchor="_Toc517697386" w:history="1">
+          <w:hyperlink w:anchor="_Toc524282162" w:history="1">
             <w:r>
               <w:rPr>
                 <w:rStyle w:val="Hyperlink"/>
@@ -334,7 +333,7 @@
                 <w:noProof/>
                 <w:webHidden/>
               </w:rPr>
-              <w:instrText xml:space="preserve"> PAGEREF _Toc517697386 \h </w:instrText>
+              <w:instrText xml:space="preserve"> PAGEREF _Toc524282162 \h </w:instrText>
             </w:r>
             <w:r>
               <w:rPr>
@@ -378,14 +377,14 @@
               <w:lang w:eastAsia="hr-HR"/>
             </w:rPr>
           </w:pPr>
-          <w:hyperlink w:anchor="_Toc517697387" w:history="1">
+          <w:hyperlink w:anchor="_Toc524282163" w:history="1">
             <w:r>
               <w:rPr>
                 <w:rStyle w:val="Hyperlink"/>
                 <w:rFonts w:cs="Times New Roman"/>
                 <w:noProof/>
               </w:rPr>
-              <w:t>1.1. Prijava</w:t>
+              <w:t>1.1.Prijava</w:t>
             </w:r>
             <w:r>
               <w:rPr>
@@ -406,7 +405,7 @@
                 <w:noProof/>
                 <w:webHidden/>
               </w:rPr>
-              <w:instrText xml:space="preserve"> PAGEREF _Toc517697387 \h </w:instrText>
+              <w:instrText xml:space="preserve"> PAGEREF _Toc524282163 \h </w:instrText>
             </w:r>
             <w:r>
               <w:rPr>
@@ -450,14 +449,14 @@
               <w:lang w:eastAsia="hr-HR"/>
             </w:rPr>
           </w:pPr>
-          <w:hyperlink w:anchor="_Toc517697388" w:history="1">
+          <w:hyperlink w:anchor="_Toc524282164" w:history="1">
             <w:r>
               <w:rPr>
                 <w:rStyle w:val="Hyperlink"/>
                 <w:rFonts w:cs="Times New Roman"/>
                 <w:noProof/>
               </w:rPr>
-              <w:t>1.2. Direktor</w:t>
+              <w:t>1.2.Direktor</w:t>
             </w:r>
             <w:r>
               <w:rPr>
@@ -478,7 +477,7 @@
                 <w:noProof/>
                 <w:webHidden/>
               </w:rPr>
-              <w:instrText xml:space="preserve"> PAGEREF _Toc517697388 \h </w:instrText>
+              <w:instrText xml:space="preserve"> PAGEREF _Toc524282164 \h </w:instrText>
             </w:r>
             <w:r>
               <w:rPr>
@@ -522,7 +521,7 @@
               <w:lang w:eastAsia="hr-HR"/>
             </w:rPr>
           </w:pPr>
-          <w:hyperlink w:anchor="_Toc517697389" w:history="1">
+          <w:hyperlink w:anchor="_Toc524282165" w:history="1">
             <w:r>
               <w:rPr>
                 <w:rStyle w:val="Hyperlink"/>
@@ -550,7 +549,7 @@
                 <w:noProof/>
                 <w:webHidden/>
               </w:rPr>
-              <w:instrText xml:space="preserve"> PAGEREF _Toc517697389 \h </w:instrText>
+              <w:instrText xml:space="preserve"> PAGEREF _Toc524282165 \h </w:instrText>
             </w:r>
             <w:r>
               <w:rPr>
@@ -594,7 +593,7 @@
               <w:lang w:eastAsia="hr-HR"/>
             </w:rPr>
           </w:pPr>
-          <w:hyperlink w:anchor="_Toc517697390" w:history="1">
+          <w:hyperlink w:anchor="_Toc524282166" w:history="1">
             <w:r>
               <w:rPr>
                 <w:rStyle w:val="Hyperlink"/>
@@ -622,7 +621,7 @@
                 <w:noProof/>
                 <w:webHidden/>
               </w:rPr>
-              <w:instrText xml:space="preserve"> PAGEREF _Toc517697390 \h </w:instrText>
+              <w:instrText xml:space="preserve"> PAGEREF _Toc524282166 \h </w:instrText>
             </w:r>
             <w:r>
               <w:rPr>
@@ -666,7 +665,7 @@
               <w:lang w:eastAsia="hr-HR"/>
             </w:rPr>
           </w:pPr>
-          <w:hyperlink w:anchor="_Toc517697391" w:history="1">
+          <w:hyperlink w:anchor="_Toc524282167" w:history="1">
             <w:r>
               <w:rPr>
                 <w:rStyle w:val="Hyperlink"/>
@@ -694,7 +693,7 @@
                 <w:noProof/>
                 <w:webHidden/>
               </w:rPr>
-              <w:instrText xml:space="preserve"> PAGEREF _Toc517697391 \h </w:instrText>
+              <w:instrText xml:space="preserve"> PAGEREF _Toc524282167 \h </w:instrText>
             </w:r>
             <w:r>
               <w:rPr>
@@ -738,7 +737,7 @@
               <w:lang w:eastAsia="hr-HR"/>
             </w:rPr>
           </w:pPr>
-          <w:hyperlink w:anchor="_Toc517697392" w:history="1">
+          <w:hyperlink w:anchor="_Toc524282168" w:history="1">
             <w:r>
               <w:rPr>
                 <w:rStyle w:val="Hyperlink"/>
@@ -765,7 +764,7 @@
                 <w:noProof/>
                 <w:webHidden/>
               </w:rPr>
-              <w:instrText xml:space="preserve"> PAGEREF _Toc517697392 \h </w:instrText>
+              <w:instrText xml:space="preserve"> PAGEREF _Toc524282168 \h </w:instrText>
             </w:r>
             <w:r>
               <w:rPr>
@@ -785,7 +784,7 @@
                 <w:noProof/>
                 <w:webHidden/>
               </w:rPr>
-              <w:t>16</w:t>
+              <w:t>17</w:t>
             </w:r>
             <w:r>
               <w:rPr>
@@ -809,7 +808,7 @@
               <w:lang w:eastAsia="hr-HR"/>
             </w:rPr>
           </w:pPr>
-          <w:hyperlink w:anchor="_Toc517697393" w:history="1">
+          <w:hyperlink w:anchor="_Toc524282169" w:history="1">
             <w:r>
               <w:rPr>
                 <w:rStyle w:val="Hyperlink"/>
@@ -836,7 +835,7 @@
                 <w:noProof/>
                 <w:webHidden/>
               </w:rPr>
-              <w:instrText xml:space="preserve"> PAGEREF _Toc517697393 \h </w:instrText>
+              <w:instrText xml:space="preserve"> PAGEREF _Toc524282169 \h </w:instrText>
             </w:r>
             <w:r>
               <w:rPr>
@@ -856,7 +855,78 @@
                 <w:noProof/>
                 <w:webHidden/>
               </w:rPr>
-              <w:t>20</w:t>
+              <w:t>21</w:t>
+            </w:r>
+            <w:r>
+              <w:rPr>
+                <w:noProof/>
+                <w:webHidden/>
+              </w:rPr>
+              <w:fldChar w:fldCharType="end"/>
+            </w:r>
+          </w:hyperlink>
+        </w:p>
+        <w:p>
+          <w:pPr>
+            <w:pStyle w:val="TOC2"/>
+            <w:tabs>
+              <w:tab w:val="right" w:leader="dot" w:pos="9062"/>
+            </w:tabs>
+            <w:rPr>
+              <w:rFonts w:asciiTheme="minorHAnsi" w:eastAsiaTheme="minorEastAsia" w:hAnsiTheme="minorHAnsi"/>
+              <w:noProof/>
+              <w:sz w:val="22"/>
+              <w:lang w:eastAsia="hr-HR"/>
+            </w:rPr>
+          </w:pPr>
+          <w:hyperlink w:anchor="_Toc524282170" w:history="1">
+            <w:r>
+              <w:rPr>
+                <w:rStyle w:val="Hyperlink"/>
+                <w:noProof/>
+              </w:rPr>
+              <w:t>1.8. Spremačica</w:t>
+            </w:r>
+            <w:r>
+              <w:rPr>
+                <w:noProof/>
+                <w:webHidden/>
+              </w:rPr>
+              <w:tab/>
+            </w:r>
+            <w:r>
+              <w:rPr>
+                <w:noProof/>
+                <w:webHidden/>
+              </w:rPr>
+              <w:fldChar w:fldCharType="begin"/>
+            </w:r>
+            <w:r>
+              <w:rPr>
+                <w:noProof/>
+                <w:webHidden/>
+              </w:rPr>
+              <w:instrText xml:space="preserve"> PAGEREF _Toc524282170 \h </w:instrText>
+            </w:r>
+            <w:r>
+              <w:rPr>
+                <w:noProof/>
+                <w:webHidden/>
+              </w:rPr>
+            </w:r>
+            <w:r>
+              <w:rPr>
+                <w:noProof/>
+                <w:webHidden/>
+              </w:rPr>
+              <w:fldChar w:fldCharType="separate"/>
+            </w:r>
+            <w:r>
+              <w:rPr>
+                <w:noProof/>
+                <w:webHidden/>
+              </w:rPr>
+              <w:t>23</w:t>
             </w:r>
             <w:r>
               <w:rPr>
@@ -903,7 +973,7 @@
           <w:color w:val="auto"/>
         </w:rPr>
       </w:pPr>
-      <w:bookmarkStart w:id="0" w:name="_Toc517697386"/>
+      <w:bookmarkStart w:id="0" w:name="_Toc524282162"/>
       <w:r>
         <w:rPr>
           <w:rFonts w:ascii="Times New Roman" w:hAnsi="Times New Roman" w:cs="Times New Roman"/>
@@ -951,7 +1021,7 @@
           <w:rFonts w:cs="Times New Roman"/>
         </w:rPr>
       </w:pPr>
-      <w:bookmarkStart w:id="1" w:name="_Toc517697387"/>
+      <w:bookmarkStart w:id="1" w:name="_Toc524282163"/>
       <w:r>
         <w:rPr>
           <w:rFonts w:cs="Times New Roman"/>
@@ -962,21 +1032,9 @@
         <w:rPr>
           <w:rFonts w:cs="Times New Roman"/>
         </w:rPr>
-        <w:t xml:space="preserve"> </w:t>
-      </w:r>
-      <w:r>
-        <w:rPr>
-          <w:rFonts w:cs="Times New Roman"/>
-        </w:rPr>
         <w:t>Prijava</w:t>
       </w:r>
       <w:bookmarkEnd w:id="1"/>
-      <w:r>
-        <w:rPr>
-          <w:rFonts w:cs="Times New Roman"/>
-        </w:rPr>
-        <w:t xml:space="preserve"> </w:t>
-      </w:r>
     </w:p>
     <w:p>
       <w:pPr>
@@ -1011,7 +1069,7 @@
                     <a:blip r:embed="rId8">
                       <a:extLst>
                         <a:ext uri="{28A0092B-C50C-407E-A947-70E740481C1C}">
-                          <a14:useLocalDpi xmlns:a14="http://schemas.microsoft.com/office/drawing/2010/main" val="0"/>
+                          <a14:useLocalDpi xmlns="" xmlns:wpc="http://schemas.microsoft.com/office/word/2010/wordprocessingCanvas" xmlns:cx="http://schemas.microsoft.com/office/drawing/2014/chartex" xmlns:cx1="http://schemas.microsoft.com/office/drawing/2015/9/8/chartex" xmlns:mc="http://schemas.openxmlformats.org/markup-compatibility/2006" xmlns:o="urn:schemas-microsoft-com:office:office" xmlns:v="urn:schemas-microsoft-com:vml" xmlns:wp14="http://schemas.microsoft.com/office/word/2010/wordprocessingDrawing" xmlns:w10="urn:schemas-microsoft-com:office:word" xmlns:w="http://schemas.openxmlformats.org/wordprocessingml/2006/main" xmlns:w14="http://schemas.microsoft.com/office/word/2010/wordml" xmlns:w15="http://schemas.microsoft.com/office/word/2012/wordml" xmlns:w16se="http://schemas.microsoft.com/office/word/2015/wordml/symex" xmlns:wpg="http://schemas.microsoft.com/office/word/2010/wordprocessingGroup" xmlns:wpi="http://schemas.microsoft.com/office/word/2010/wordprocessingInk" xmlns:wps="http://schemas.microsoft.com/office/word/2010/wordprocessingShape" xmlns:a14="http://schemas.microsoft.com/office/drawing/2010/main" val="0"/>
                         </a:ext>
                       </a:extLst>
                     </a:blip>
@@ -1165,19 +1223,13 @@
           <w:rFonts w:cs="Times New Roman"/>
         </w:rPr>
       </w:pPr>
-      <w:bookmarkStart w:id="2" w:name="_Toc517697388"/>
+      <w:bookmarkStart w:id="2" w:name="_Toc524282164"/>
       <w:r>
         <w:rPr>
           <w:rFonts w:cs="Times New Roman"/>
         </w:rPr>
         <w:lastRenderedPageBreak/>
         <w:t>1.2.</w:t>
-      </w:r>
-      <w:r>
-        <w:rPr>
-          <w:rFonts w:cs="Times New Roman"/>
-        </w:rPr>
-        <w:t xml:space="preserve"> </w:t>
       </w:r>
       <w:r>
         <w:rPr>
@@ -1222,7 +1274,7 @@
                     <a:blip r:embed="rId9">
                       <a:extLst>
                         <a:ext uri="{28A0092B-C50C-407E-A947-70E740481C1C}">
-                          <a14:useLocalDpi xmlns:a14="http://schemas.microsoft.com/office/drawing/2010/main" val="0"/>
+                          <a14:useLocalDpi xmlns="" xmlns:wpc="http://schemas.microsoft.com/office/word/2010/wordprocessingCanvas" xmlns:cx="http://schemas.microsoft.com/office/drawing/2014/chartex" xmlns:cx1="http://schemas.microsoft.com/office/drawing/2015/9/8/chartex" xmlns:mc="http://schemas.openxmlformats.org/markup-compatibility/2006" xmlns:o="urn:schemas-microsoft-com:office:office" xmlns:v="urn:schemas-microsoft-com:vml" xmlns:wp14="http://schemas.microsoft.com/office/word/2010/wordprocessingDrawing" xmlns:w10="urn:schemas-microsoft-com:office:word" xmlns:w="http://schemas.openxmlformats.org/wordprocessingml/2006/main" xmlns:w14="http://schemas.microsoft.com/office/word/2010/wordml" xmlns:w15="http://schemas.microsoft.com/office/word/2012/wordml" xmlns:w16se="http://schemas.microsoft.com/office/word/2015/wordml/symex" xmlns:wpg="http://schemas.microsoft.com/office/word/2010/wordprocessingGroup" xmlns:wpi="http://schemas.microsoft.com/office/word/2010/wordprocessingInk" xmlns:wps="http://schemas.microsoft.com/office/word/2010/wordprocessingShape" xmlns:a14="http://schemas.microsoft.com/office/drawing/2010/main" val="0"/>
                         </a:ext>
                       </a:extLst>
                     </a:blip>
@@ -1415,7 +1467,7 @@
                     <a:blip r:embed="rId10">
                       <a:extLst>
                         <a:ext uri="{28A0092B-C50C-407E-A947-70E740481C1C}">
-                          <a14:useLocalDpi xmlns:a14="http://schemas.microsoft.com/office/drawing/2010/main" val="0"/>
+                          <a14:useLocalDpi xmlns="" xmlns:wpc="http://schemas.microsoft.com/office/word/2010/wordprocessingCanvas" xmlns:cx="http://schemas.microsoft.com/office/drawing/2014/chartex" xmlns:cx1="http://schemas.microsoft.com/office/drawing/2015/9/8/chartex" xmlns:mc="http://schemas.openxmlformats.org/markup-compatibility/2006" xmlns:o="urn:schemas-microsoft-com:office:office" xmlns:v="urn:schemas-microsoft-com:vml" xmlns:wp14="http://schemas.microsoft.com/office/word/2010/wordprocessingDrawing" xmlns:w10="urn:schemas-microsoft-com:office:word" xmlns:w="http://schemas.openxmlformats.org/wordprocessingml/2006/main" xmlns:w14="http://schemas.microsoft.com/office/word/2010/wordml" xmlns:w15="http://schemas.microsoft.com/office/word/2012/wordml" xmlns:w16se="http://schemas.microsoft.com/office/word/2015/wordml/symex" xmlns:wpg="http://schemas.microsoft.com/office/word/2010/wordprocessingGroup" xmlns:wpi="http://schemas.microsoft.com/office/word/2010/wordprocessingInk" xmlns:wps="http://schemas.microsoft.com/office/word/2010/wordprocessingShape" xmlns:a14="http://schemas.microsoft.com/office/drawing/2010/main" val="0"/>
                         </a:ext>
                       </a:extLst>
                     </a:blip>
@@ -1551,7 +1603,7 @@
                     <a:blip r:embed="rId11">
                       <a:extLst>
                         <a:ext uri="{28A0092B-C50C-407E-A947-70E740481C1C}">
-                          <a14:useLocalDpi xmlns:a14="http://schemas.microsoft.com/office/drawing/2010/main" val="0"/>
+                          <a14:useLocalDpi xmlns="" xmlns:wpc="http://schemas.microsoft.com/office/word/2010/wordprocessingCanvas" xmlns:cx="http://schemas.microsoft.com/office/drawing/2014/chartex" xmlns:cx1="http://schemas.microsoft.com/office/drawing/2015/9/8/chartex" xmlns:mc="http://schemas.openxmlformats.org/markup-compatibility/2006" xmlns:o="urn:schemas-microsoft-com:office:office" xmlns:v="urn:schemas-microsoft-com:vml" xmlns:wp14="http://schemas.microsoft.com/office/word/2010/wordprocessingDrawing" xmlns:w10="urn:schemas-microsoft-com:office:word" xmlns:w="http://schemas.openxmlformats.org/wordprocessingml/2006/main" xmlns:w14="http://schemas.microsoft.com/office/word/2010/wordml" xmlns:w15="http://schemas.microsoft.com/office/word/2012/wordml" xmlns:w16se="http://schemas.microsoft.com/office/word/2015/wordml/symex" xmlns:wpg="http://schemas.microsoft.com/office/word/2010/wordprocessingGroup" xmlns:wpi="http://schemas.microsoft.com/office/word/2010/wordprocessingInk" xmlns:wps="http://schemas.microsoft.com/office/word/2010/wordprocessingShape" xmlns:a14="http://schemas.microsoft.com/office/drawing/2010/main" val="0"/>
                         </a:ext>
                       </a:extLst>
                     </a:blip>
@@ -1687,7 +1739,7 @@
                     <a:blip r:embed="rId12">
                       <a:extLst>
                         <a:ext uri="{28A0092B-C50C-407E-A947-70E740481C1C}">
-                          <a14:useLocalDpi xmlns:a14="http://schemas.microsoft.com/office/drawing/2010/main" val="0"/>
+                          <a14:useLocalDpi xmlns="" xmlns:wpc="http://schemas.microsoft.com/office/word/2010/wordprocessingCanvas" xmlns:cx="http://schemas.microsoft.com/office/drawing/2014/chartex" xmlns:cx1="http://schemas.microsoft.com/office/drawing/2015/9/8/chartex" xmlns:mc="http://schemas.openxmlformats.org/markup-compatibility/2006" xmlns:o="urn:schemas-microsoft-com:office:office" xmlns:v="urn:schemas-microsoft-com:vml" xmlns:wp14="http://schemas.microsoft.com/office/word/2010/wordprocessingDrawing" xmlns:w10="urn:schemas-microsoft-com:office:word" xmlns:w="http://schemas.openxmlformats.org/wordprocessingml/2006/main" xmlns:w14="http://schemas.microsoft.com/office/word/2010/wordml" xmlns:w15="http://schemas.microsoft.com/office/word/2012/wordml" xmlns:w16se="http://schemas.microsoft.com/office/word/2015/wordml/symex" xmlns:wpg="http://schemas.microsoft.com/office/word/2010/wordprocessingGroup" xmlns:wpi="http://schemas.microsoft.com/office/word/2010/wordprocessingInk" xmlns:wps="http://schemas.microsoft.com/office/word/2010/wordprocessingShape" xmlns:a14="http://schemas.microsoft.com/office/drawing/2010/main" val="0"/>
                         </a:ext>
                       </a:extLst>
                     </a:blip>
@@ -1781,7 +1833,7 @@
           <w:rFonts w:cs="Times New Roman"/>
         </w:rPr>
       </w:pPr>
-      <w:bookmarkStart w:id="3" w:name="_Toc517697389"/>
+      <w:bookmarkStart w:id="3" w:name="_Toc524282165"/>
       <w:r>
         <w:rPr>
           <w:rFonts w:cs="Times New Roman"/>
@@ -1817,7 +1869,7 @@
           <w:lang w:eastAsia="hr-HR"/>
         </w:rPr>
         <w:drawing>
-          <wp:inline distT="0" distB="0" distL="0" distR="0" wp14:anchorId="2FE52625" wp14:editId="4DCE620D">
+          <wp:inline distT="0" distB="0" distL="0" distR="0">
             <wp:extent cx="4038600" cy="2876550"/>
             <wp:effectExtent l="152400" t="152400" r="361950" b="361950"/>
             <wp:docPr id="19" name="Picture 19"/>
@@ -1959,7 +2011,7 @@
           <w:lang w:eastAsia="hr-HR"/>
         </w:rPr>
         <w:drawing>
-          <wp:inline distT="0" distB="0" distL="0" distR="0" wp14:anchorId="5BE6B7DF">
+          <wp:inline distT="0" distB="0" distL="0" distR="0">
             <wp:extent cx="5656513" cy="3705225"/>
             <wp:effectExtent l="152400" t="152400" r="363855" b="352425"/>
             <wp:docPr id="21" name="Picture 21"/>
@@ -1977,7 +2029,7 @@
                     <a:blip r:embed="rId14">
                       <a:extLst>
                         <a:ext uri="{28A0092B-C50C-407E-A947-70E740481C1C}">
-                          <a14:useLocalDpi xmlns:a14="http://schemas.microsoft.com/office/drawing/2010/main" val="0"/>
+                          <a14:useLocalDpi xmlns="" xmlns:wpc="http://schemas.microsoft.com/office/word/2010/wordprocessingCanvas" xmlns:cx="http://schemas.microsoft.com/office/drawing/2014/chartex" xmlns:cx1="http://schemas.microsoft.com/office/drawing/2015/9/8/chartex" xmlns:mc="http://schemas.openxmlformats.org/markup-compatibility/2006" xmlns:o="urn:schemas-microsoft-com:office:office" xmlns:v="urn:schemas-microsoft-com:vml" xmlns:wp14="http://schemas.microsoft.com/office/word/2010/wordprocessingDrawing" xmlns:w10="urn:schemas-microsoft-com:office:word" xmlns:w="http://schemas.openxmlformats.org/wordprocessingml/2006/main" xmlns:w14="http://schemas.microsoft.com/office/word/2010/wordml" xmlns:w15="http://schemas.microsoft.com/office/word/2012/wordml" xmlns:w16se="http://schemas.microsoft.com/office/word/2015/wordml/symex" xmlns:wpg="http://schemas.microsoft.com/office/word/2010/wordprocessingGroup" xmlns:wpi="http://schemas.microsoft.com/office/word/2010/wordprocessingInk" xmlns:wps="http://schemas.microsoft.com/office/word/2010/wordprocessingShape" xmlns:a14="http://schemas.microsoft.com/office/drawing/2010/main" val="0"/>
                         </a:ext>
                       </a:extLst>
                     </a:blip>
@@ -2102,7 +2154,7 @@
         </w:rPr>
         <w:lastRenderedPageBreak/>
         <w:drawing>
-          <wp:inline distT="0" distB="0" distL="0" distR="0" wp14:anchorId="0C2E05F3">
+          <wp:inline distT="0" distB="0" distL="0" distR="0">
             <wp:extent cx="5645933" cy="4029075"/>
             <wp:effectExtent l="152400" t="152400" r="354965" b="352425"/>
             <wp:docPr id="22" name="Picture 22"/>
@@ -2120,7 +2172,7 @@
                     <a:blip r:embed="rId15">
                       <a:extLst>
                         <a:ext uri="{28A0092B-C50C-407E-A947-70E740481C1C}">
-                          <a14:useLocalDpi xmlns:a14="http://schemas.microsoft.com/office/drawing/2010/main" val="0"/>
+                          <a14:useLocalDpi xmlns="" xmlns:wpc="http://schemas.microsoft.com/office/word/2010/wordprocessingCanvas" xmlns:cx="http://schemas.microsoft.com/office/drawing/2014/chartex" xmlns:cx1="http://schemas.microsoft.com/office/drawing/2015/9/8/chartex" xmlns:mc="http://schemas.openxmlformats.org/markup-compatibility/2006" xmlns:o="urn:schemas-microsoft-com:office:office" xmlns:v="urn:schemas-microsoft-com:vml" xmlns:wp14="http://schemas.microsoft.com/office/word/2010/wordprocessingDrawing" xmlns:w10="urn:schemas-microsoft-com:office:word" xmlns:w="http://schemas.openxmlformats.org/wordprocessingml/2006/main" xmlns:w14="http://schemas.microsoft.com/office/word/2010/wordml" xmlns:w15="http://schemas.microsoft.com/office/word/2012/wordml" xmlns:w16se="http://schemas.microsoft.com/office/word/2015/wordml/symex" xmlns:wpg="http://schemas.microsoft.com/office/word/2010/wordprocessingGroup" xmlns:wpi="http://schemas.microsoft.com/office/word/2010/wordprocessingInk" xmlns:wps="http://schemas.microsoft.com/office/word/2010/wordprocessingShape" xmlns:a14="http://schemas.microsoft.com/office/drawing/2010/main" val="0"/>
                         </a:ext>
                       </a:extLst>
                     </a:blip>
@@ -2233,7 +2285,7 @@
           <w:rFonts w:cs="Times New Roman"/>
         </w:rPr>
       </w:pPr>
-      <w:bookmarkStart w:id="4" w:name="_Toc517697390"/>
+      <w:bookmarkStart w:id="4" w:name="_Toc524282166"/>
       <w:r>
         <w:rPr>
           <w:rFonts w:cs="Times New Roman"/>
@@ -2316,7 +2368,7 @@
                     <a:blip r:embed="rId16">
                       <a:extLst>
                         <a:ext uri="{28A0092B-C50C-407E-A947-70E740481C1C}">
-                          <a14:useLocalDpi xmlns:a14="http://schemas.microsoft.com/office/drawing/2010/main" val="0"/>
+                          <a14:useLocalDpi xmlns="" xmlns:wpc="http://schemas.microsoft.com/office/word/2010/wordprocessingCanvas" xmlns:cx="http://schemas.microsoft.com/office/drawing/2014/chartex" xmlns:cx1="http://schemas.microsoft.com/office/drawing/2015/9/8/chartex" xmlns:mc="http://schemas.openxmlformats.org/markup-compatibility/2006" xmlns:o="urn:schemas-microsoft-com:office:office" xmlns:v="urn:schemas-microsoft-com:vml" xmlns:wp14="http://schemas.microsoft.com/office/word/2010/wordprocessingDrawing" xmlns:w10="urn:schemas-microsoft-com:office:word" xmlns:w="http://schemas.openxmlformats.org/wordprocessingml/2006/main" xmlns:w14="http://schemas.microsoft.com/office/word/2010/wordml" xmlns:w15="http://schemas.microsoft.com/office/word/2012/wordml" xmlns:w16se="http://schemas.microsoft.com/office/word/2015/wordml/symex" xmlns:wpg="http://schemas.microsoft.com/office/word/2010/wordprocessingGroup" xmlns:wpi="http://schemas.microsoft.com/office/word/2010/wordprocessingInk" xmlns:wps="http://schemas.microsoft.com/office/word/2010/wordprocessingShape" xmlns:a14="http://schemas.microsoft.com/office/drawing/2010/main" val="0"/>
                         </a:ext>
                       </a:extLst>
                     </a:blip>
@@ -2452,7 +2504,7 @@
                     <a:blip r:embed="rId17">
                       <a:extLst>
                         <a:ext uri="{28A0092B-C50C-407E-A947-70E740481C1C}">
-                          <a14:useLocalDpi xmlns:a14="http://schemas.microsoft.com/office/drawing/2010/main" val="0"/>
+                          <a14:useLocalDpi xmlns="" xmlns:wpc="http://schemas.microsoft.com/office/word/2010/wordprocessingCanvas" xmlns:cx="http://schemas.microsoft.com/office/drawing/2014/chartex" xmlns:cx1="http://schemas.microsoft.com/office/drawing/2015/9/8/chartex" xmlns:mc="http://schemas.openxmlformats.org/markup-compatibility/2006" xmlns:o="urn:schemas-microsoft-com:office:office" xmlns:v="urn:schemas-microsoft-com:vml" xmlns:wp14="http://schemas.microsoft.com/office/word/2010/wordprocessingDrawing" xmlns:w10="urn:schemas-microsoft-com:office:word" xmlns:w="http://schemas.openxmlformats.org/wordprocessingml/2006/main" xmlns:w14="http://schemas.microsoft.com/office/word/2010/wordml" xmlns:w15="http://schemas.microsoft.com/office/word/2012/wordml" xmlns:w16se="http://schemas.microsoft.com/office/word/2015/wordml/symex" xmlns:wpg="http://schemas.microsoft.com/office/word/2010/wordprocessingGroup" xmlns:wpi="http://schemas.microsoft.com/office/word/2010/wordprocessingInk" xmlns:wps="http://schemas.microsoft.com/office/word/2010/wordprocessingShape" xmlns:a14="http://schemas.microsoft.com/office/drawing/2010/main" val="0"/>
                         </a:ext>
                       </a:extLst>
                     </a:blip>
@@ -2616,7 +2668,7 @@
                     <a:blip r:embed="rId18">
                       <a:extLst>
                         <a:ext uri="{28A0092B-C50C-407E-A947-70E740481C1C}">
-                          <a14:useLocalDpi xmlns:a14="http://schemas.microsoft.com/office/drawing/2010/main" val="0"/>
+                          <a14:useLocalDpi xmlns="" xmlns:wpc="http://schemas.microsoft.com/office/word/2010/wordprocessingCanvas" xmlns:cx="http://schemas.microsoft.com/office/drawing/2014/chartex" xmlns:cx1="http://schemas.microsoft.com/office/drawing/2015/9/8/chartex" xmlns:mc="http://schemas.openxmlformats.org/markup-compatibility/2006" xmlns:o="urn:schemas-microsoft-com:office:office" xmlns:v="urn:schemas-microsoft-com:vml" xmlns:wp14="http://schemas.microsoft.com/office/word/2010/wordprocessingDrawing" xmlns:w10="urn:schemas-microsoft-com:office:word" xmlns:w="http://schemas.openxmlformats.org/wordprocessingml/2006/main" xmlns:w14="http://schemas.microsoft.com/office/word/2010/wordml" xmlns:w15="http://schemas.microsoft.com/office/word/2012/wordml" xmlns:w16se="http://schemas.microsoft.com/office/word/2015/wordml/symex" xmlns:wpg="http://schemas.microsoft.com/office/word/2010/wordprocessingGroup" xmlns:wpi="http://schemas.microsoft.com/office/word/2010/wordprocessingInk" xmlns:wps="http://schemas.microsoft.com/office/word/2010/wordprocessingShape" xmlns:a14="http://schemas.microsoft.com/office/drawing/2010/main" val="0"/>
                         </a:ext>
                       </a:extLst>
                     </a:blip>
@@ -2768,7 +2820,7 @@
                     <a:blip r:embed="rId19">
                       <a:extLst>
                         <a:ext uri="{28A0092B-C50C-407E-A947-70E740481C1C}">
-                          <a14:useLocalDpi xmlns:a14="http://schemas.microsoft.com/office/drawing/2010/main" val="0"/>
+                          <a14:useLocalDpi xmlns="" xmlns:wpc="http://schemas.microsoft.com/office/word/2010/wordprocessingCanvas" xmlns:cx="http://schemas.microsoft.com/office/drawing/2014/chartex" xmlns:cx1="http://schemas.microsoft.com/office/drawing/2015/9/8/chartex" xmlns:mc="http://schemas.openxmlformats.org/markup-compatibility/2006" xmlns:o="urn:schemas-microsoft-com:office:office" xmlns:v="urn:schemas-microsoft-com:vml" xmlns:wp14="http://schemas.microsoft.com/office/word/2010/wordprocessingDrawing" xmlns:w10="urn:schemas-microsoft-com:office:word" xmlns:w="http://schemas.openxmlformats.org/wordprocessingml/2006/main" xmlns:w14="http://schemas.microsoft.com/office/word/2010/wordml" xmlns:w15="http://schemas.microsoft.com/office/word/2012/wordml" xmlns:w16se="http://schemas.microsoft.com/office/word/2015/wordml/symex" xmlns:wpg="http://schemas.microsoft.com/office/word/2010/wordprocessingGroup" xmlns:wpi="http://schemas.microsoft.com/office/word/2010/wordprocessingInk" xmlns:wps="http://schemas.microsoft.com/office/word/2010/wordprocessingShape" xmlns:a14="http://schemas.microsoft.com/office/drawing/2010/main" val="0"/>
                         </a:ext>
                       </a:extLst>
                     </a:blip>
@@ -2903,7 +2955,7 @@
                     <a:blip r:embed="rId20">
                       <a:extLst>
                         <a:ext uri="{28A0092B-C50C-407E-A947-70E740481C1C}">
-                          <a14:useLocalDpi xmlns:a14="http://schemas.microsoft.com/office/drawing/2010/main" val="0"/>
+                          <a14:useLocalDpi xmlns="" xmlns:wpc="http://schemas.microsoft.com/office/word/2010/wordprocessingCanvas" xmlns:cx="http://schemas.microsoft.com/office/drawing/2014/chartex" xmlns:cx1="http://schemas.microsoft.com/office/drawing/2015/9/8/chartex" xmlns:mc="http://schemas.openxmlformats.org/markup-compatibility/2006" xmlns:o="urn:schemas-microsoft-com:office:office" xmlns:v="urn:schemas-microsoft-com:vml" xmlns:wp14="http://schemas.microsoft.com/office/word/2010/wordprocessingDrawing" xmlns:w10="urn:schemas-microsoft-com:office:word" xmlns:w="http://schemas.openxmlformats.org/wordprocessingml/2006/main" xmlns:w14="http://schemas.microsoft.com/office/word/2010/wordml" xmlns:w15="http://schemas.microsoft.com/office/word/2012/wordml" xmlns:w16se="http://schemas.microsoft.com/office/word/2015/wordml/symex" xmlns:wpg="http://schemas.microsoft.com/office/word/2010/wordprocessingGroup" xmlns:wpi="http://schemas.microsoft.com/office/word/2010/wordprocessingInk" xmlns:wps="http://schemas.microsoft.com/office/word/2010/wordprocessingShape" xmlns:a14="http://schemas.microsoft.com/office/drawing/2010/main" val="0"/>
                         </a:ext>
                       </a:extLst>
                     </a:blip>
@@ -3039,7 +3091,7 @@
                     <a:blip r:embed="rId21">
                       <a:extLst>
                         <a:ext uri="{28A0092B-C50C-407E-A947-70E740481C1C}">
-                          <a14:useLocalDpi xmlns:a14="http://schemas.microsoft.com/office/drawing/2010/main" val="0"/>
+                          <a14:useLocalDpi xmlns="" xmlns:wpc="http://schemas.microsoft.com/office/word/2010/wordprocessingCanvas" xmlns:cx="http://schemas.microsoft.com/office/drawing/2014/chartex" xmlns:cx1="http://schemas.microsoft.com/office/drawing/2015/9/8/chartex" xmlns:mc="http://schemas.openxmlformats.org/markup-compatibility/2006" xmlns:o="urn:schemas-microsoft-com:office:office" xmlns:v="urn:schemas-microsoft-com:vml" xmlns:wp14="http://schemas.microsoft.com/office/word/2010/wordprocessingDrawing" xmlns:w10="urn:schemas-microsoft-com:office:word" xmlns:w="http://schemas.openxmlformats.org/wordprocessingml/2006/main" xmlns:w14="http://schemas.microsoft.com/office/word/2010/wordml" xmlns:w15="http://schemas.microsoft.com/office/word/2012/wordml" xmlns:w16se="http://schemas.microsoft.com/office/word/2015/wordml/symex" xmlns:wpg="http://schemas.microsoft.com/office/word/2010/wordprocessingGroup" xmlns:wpi="http://schemas.microsoft.com/office/word/2010/wordprocessingInk" xmlns:wps="http://schemas.microsoft.com/office/word/2010/wordprocessingShape" xmlns:a14="http://schemas.microsoft.com/office/drawing/2010/main" val="0"/>
                         </a:ext>
                       </a:extLst>
                     </a:blip>
@@ -3133,7 +3185,7 @@
           <w:rFonts w:cs="Times New Roman"/>
         </w:rPr>
       </w:pPr>
-      <w:bookmarkStart w:id="5" w:name="_Toc517697391"/>
+      <w:bookmarkStart w:id="5" w:name="_Toc524282167"/>
       <w:r>
         <w:rPr>
           <w:rFonts w:cs="Times New Roman"/>
@@ -3223,7 +3275,7 @@
         </w:rPr>
         <w:lastRenderedPageBreak/>
         <w:drawing>
-          <wp:inline distT="0" distB="0" distL="0" distR="0" wp14:anchorId="72214C95" wp14:editId="17970202">
+          <wp:inline distT="0" distB="0" distL="0" distR="0">
             <wp:extent cx="3905250" cy="2933700"/>
             <wp:effectExtent l="152400" t="152400" r="361950" b="361950"/>
             <wp:docPr id="34" name="Picture 34"/>
@@ -3369,7 +3421,7 @@
                     <a:blip r:embed="rId23">
                       <a:extLst>
                         <a:ext uri="{28A0092B-C50C-407E-A947-70E740481C1C}">
-                          <a14:useLocalDpi xmlns:a14="http://schemas.microsoft.com/office/drawing/2010/main" val="0"/>
+                          <a14:useLocalDpi xmlns="" xmlns:wpc="http://schemas.microsoft.com/office/word/2010/wordprocessingCanvas" xmlns:cx="http://schemas.microsoft.com/office/drawing/2014/chartex" xmlns:cx1="http://schemas.microsoft.com/office/drawing/2015/9/8/chartex" xmlns:mc="http://schemas.openxmlformats.org/markup-compatibility/2006" xmlns:o="urn:schemas-microsoft-com:office:office" xmlns:v="urn:schemas-microsoft-com:vml" xmlns:wp14="http://schemas.microsoft.com/office/word/2010/wordprocessingDrawing" xmlns:w10="urn:schemas-microsoft-com:office:word" xmlns:w="http://schemas.openxmlformats.org/wordprocessingml/2006/main" xmlns:w14="http://schemas.microsoft.com/office/word/2010/wordml" xmlns:w15="http://schemas.microsoft.com/office/word/2012/wordml" xmlns:w16se="http://schemas.microsoft.com/office/word/2015/wordml/symex" xmlns:wpg="http://schemas.microsoft.com/office/word/2010/wordprocessingGroup" xmlns:wpi="http://schemas.microsoft.com/office/word/2010/wordprocessingInk" xmlns:wps="http://schemas.microsoft.com/office/word/2010/wordprocessingShape" xmlns:a14="http://schemas.microsoft.com/office/drawing/2010/main" val="0"/>
                         </a:ext>
                       </a:extLst>
                     </a:blip>
@@ -3513,21 +3565,7 @@
           <w:rFonts w:cs="Times New Roman"/>
           <w:szCs w:val="24"/>
         </w:rPr>
-        <w:t>Klikom na gumb „Rezerviranje pranja“ korisnika se odvodi na prozor u kojem se vide slobodne praonice, te praonice koje je korisnik rezervirao. Da bi korisnik rezervirao praonicu mora odabrati slobodnu praonicu, vrijeme kada želi zauzeti praonicu te klikne na gumb „Rezerviraj“. Korisnik može rezervirati praonicu svakih 24</w:t>
-      </w:r>
-      <w:r>
-        <w:rPr>
-          <w:rFonts w:cs="Times New Roman"/>
-          <w:szCs w:val="24"/>
-        </w:rPr>
-        <w:t xml:space="preserve"> </w:t>
-      </w:r>
-      <w:r>
-        <w:rPr>
-          <w:rFonts w:cs="Times New Roman"/>
-          <w:szCs w:val="24"/>
-        </w:rPr>
-        <w:t>sata. Također, može odabrati rezerviranu praonicu te poništit rezervaciju.</w:t>
+        <w:t>Klikom na gumb „Rezerviranje pranja“ korisnika se odvodi na prozor u kojem se vide slobodne praonice, te praonice koje je korisnik rezervirao. Da bi korisnik rezervirao praonicu mora odabrati slobodnu praonicu, vrijeme kada želi zauzeti praonicu te klikne na gumb „Rezerviraj“. Korisnik može rezervirati praonicu svakih 24sata. Također, može odabrati rezerviranu praonicu te poništit rezervaciju.</w:t>
       </w:r>
     </w:p>
     <w:p>
@@ -3543,202 +3581,91 @@
           <w:noProof/>
           <w:lang w:eastAsia="hr-HR"/>
         </w:rPr>
-        <mc:AlternateContent>
-          <mc:Choice Requires="wps">
-            <w:drawing>
-              <wp:anchor distT="0" distB="0" distL="114300" distR="114300" simplePos="0" relativeHeight="251661312" behindDoc="0" locked="0" layoutInCell="1" allowOverlap="1" wp14:anchorId="3339FF6F" wp14:editId="53092562">
-                <wp:simplePos x="0" y="0"/>
-                <wp:positionH relativeFrom="column">
-                  <wp:posOffset>114300</wp:posOffset>
-                </wp:positionH>
-                <wp:positionV relativeFrom="paragraph">
-                  <wp:posOffset>4051935</wp:posOffset>
-                </wp:positionV>
-                <wp:extent cx="5915025" cy="635"/>
-                <wp:effectExtent l="0" t="0" r="0" b="0"/>
-                <wp:wrapSquare wrapText="bothSides"/>
-                <wp:docPr id="15" name="Text Box 15"/>
-                <wp:cNvGraphicFramePr/>
-                <a:graphic xmlns:a="http://schemas.openxmlformats.org/drawingml/2006/main">
-                  <a:graphicData uri="http://schemas.microsoft.com/office/word/2010/wordprocessingShape">
-                    <wps:wsp>
-                      <wps:cNvSpPr txBox="1"/>
-                      <wps:spPr>
-                        <a:xfrm>
-                          <a:off x="0" y="0"/>
-                          <a:ext cx="5915025" cy="635"/>
-                        </a:xfrm>
-                        <a:prstGeom prst="rect">
-                          <a:avLst/>
-                        </a:prstGeom>
-                        <a:solidFill>
-                          <a:prstClr val="white"/>
-                        </a:solidFill>
-                        <a:ln>
-                          <a:noFill/>
-                        </a:ln>
-                      </wps:spPr>
-                      <wps:txbx>
-                        <w:txbxContent>
-                          <w:p>
-                            <w:pPr>
-                              <w:pStyle w:val="Caption"/>
-                              <w:jc w:val="center"/>
-                              <w:rPr>
-                                <w:rFonts w:cs="Times New Roman"/>
-                                <w:noProof/>
-                              </w:rPr>
-                            </w:pPr>
-                            <w:r>
-                              <w:rPr>
-                                <w:rFonts w:cs="Times New Roman"/>
-                              </w:rPr>
-                              <w:t xml:space="preserve">Slika </w:t>
-                            </w:r>
-                            <w:r>
-                              <w:rPr>
-                                <w:rFonts w:cs="Times New Roman"/>
-                              </w:rPr>
-                              <w:fldChar w:fldCharType="begin"/>
-                            </w:r>
-                            <w:r>
-                              <w:rPr>
-                                <w:rFonts w:cs="Times New Roman"/>
-                              </w:rPr>
-                              <w:instrText xml:space="preserve"> SEQ Slika \* ARABIC </w:instrText>
-                            </w:r>
-                            <w:r>
-                              <w:rPr>
-                                <w:rFonts w:cs="Times New Roman"/>
-                              </w:rPr>
-                              <w:fldChar w:fldCharType="separate"/>
-                            </w:r>
-                            <w:r>
-                              <w:rPr>
-                                <w:rFonts w:cs="Times New Roman"/>
-                                <w:noProof/>
-                              </w:rPr>
-                              <w:t>17</w:t>
-                            </w:r>
-                            <w:r>
-                              <w:rPr>
-                                <w:rFonts w:cs="Times New Roman"/>
-                              </w:rPr>
-                              <w:fldChar w:fldCharType="end"/>
-                            </w:r>
-                            <w:r>
-                              <w:rPr>
-                                <w:rFonts w:cs="Times New Roman"/>
-                              </w:rPr>
-                              <w:t>.</w:t>
-                            </w:r>
-                            <w:r>
-                              <w:rPr>
-                                <w:rFonts w:cs="Times New Roman"/>
-                              </w:rPr>
-                              <w:t xml:space="preserve"> Forma za rezervaciju praonice</w:t>
-                            </w:r>
-                          </w:p>
-                        </w:txbxContent>
-                      </wps:txbx>
-                      <wps:bodyPr rot="0" spcFirstLastPara="0" vertOverflow="overflow" horzOverflow="overflow" vert="horz" wrap="square" lIns="0" tIns="0" rIns="0" bIns="0" numCol="1" spcCol="0" rtlCol="0" fromWordArt="0" anchor="t" anchorCtr="0" forceAA="0" compatLnSpc="1">
-                        <a:prstTxWarp prst="textNoShape">
-                          <a:avLst/>
-                        </a:prstTxWarp>
-                        <a:spAutoFit/>
-                      </wps:bodyPr>
-                    </wps:wsp>
-                  </a:graphicData>
-                </a:graphic>
-              </wp:anchor>
-            </w:drawing>
-          </mc:Choice>
-          <mc:Fallback xmlns:w16cid="http://schemas.microsoft.com/office/word/2016/wordml/cid" xmlns:am3d="http://schemas.microsoft.com/office/drawing/2017/model3d" xmlns:aink="http://schemas.microsoft.com/office/drawing/2016/ink" xmlns:cx8="http://schemas.microsoft.com/office/drawing/2016/5/14/chartex" xmlns:cx7="http://schemas.microsoft.com/office/drawing/2016/5/13/chartex" xmlns:cx6="http://schemas.microsoft.com/office/drawing/2016/5/12/chartex" xmlns:cx5="http://schemas.microsoft.com/office/drawing/2016/5/11/chartex" xmlns:cx4="http://schemas.microsoft.com/office/drawing/2016/5/10/chartex" xmlns:cx3="http://schemas.microsoft.com/office/drawing/2016/5/9/chartex" xmlns:cx2="http://schemas.microsoft.com/office/drawing/2015/10/21/chartex">
-            <w:pict>
-              <v:shapetype w14:anchorId="3339FF6F" id="_x0000_t202" coordsize="21600,21600" o:spt="202" path="m,l,21600r21600,l21600,xe">
-                <v:stroke joinstyle="miter"/>
-                <v:path gradientshapeok="t" o:connecttype="rect"/>
-              </v:shapetype>
-              <v:shape id="Text Box 15" o:spid="_x0000_s1026" type="#_x0000_t202" style="position:absolute;left:0;text-align:left;margin-left:9pt;margin-top:319.05pt;width:465.75pt;height:.05pt;z-index:251661312;visibility:visible;mso-wrap-style:square;mso-wrap-distance-left:9pt;mso-wrap-distance-top:0;mso-wrap-distance-right:9pt;mso-wrap-distance-bottom:0;mso-position-horizontal:absolute;mso-position-horizontal-relative:text;mso-position-vertical:absolute;mso-position-vertical-relative:text;v-text-anchor:top" o:gfxdata="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" stroked="f">
-                <v:textbox style="mso-fit-shape-to-text:t" inset="0,0,0,0">
-                  <w:txbxContent>
-                    <w:p>
-                      <w:pPr>
-                        <w:pStyle w:val="Caption"/>
-                        <w:jc w:val="center"/>
-                        <w:rPr>
-                          <w:rFonts w:cs="Times New Roman"/>
-                          <w:noProof/>
-                        </w:rPr>
-                      </w:pPr>
-                      <w:r>
-                        <w:rPr>
-                          <w:rFonts w:cs="Times New Roman"/>
-                        </w:rPr>
-                        <w:t xml:space="preserve">Slika </w:t>
-                      </w:r>
-                      <w:r>
-                        <w:rPr>
-                          <w:rFonts w:cs="Times New Roman"/>
-                        </w:rPr>
-                        <w:fldChar w:fldCharType="begin"/>
-                      </w:r>
-                      <w:r>
-                        <w:rPr>
-                          <w:rFonts w:cs="Times New Roman"/>
-                        </w:rPr>
-                        <w:instrText xml:space="preserve"> SEQ Slika \* ARABIC </w:instrText>
-                      </w:r>
-                      <w:r>
-                        <w:rPr>
-                          <w:rFonts w:cs="Times New Roman"/>
-                        </w:rPr>
-                        <w:fldChar w:fldCharType="separate"/>
-                      </w:r>
-                      <w:r>
-                        <w:rPr>
-                          <w:rFonts w:cs="Times New Roman"/>
-                          <w:noProof/>
-                        </w:rPr>
-                        <w:t>17</w:t>
-                      </w:r>
-                      <w:r>
-                        <w:rPr>
-                          <w:rFonts w:cs="Times New Roman"/>
-                        </w:rPr>
-                        <w:fldChar w:fldCharType="end"/>
-                      </w:r>
-                      <w:r>
-                        <w:rPr>
-                          <w:rFonts w:cs="Times New Roman"/>
-                        </w:rPr>
-                        <w:t>.</w:t>
-                      </w:r>
-                      <w:r>
-                        <w:rPr>
-                          <w:rFonts w:cs="Times New Roman"/>
-                        </w:rPr>
-                        <w:t xml:space="preserve"> Forma za rezervaciju praonice</w:t>
-                      </w:r>
-                    </w:p>
-                  </w:txbxContent>
-                </v:textbox>
-                <w10:wrap type="square"/>
-              </v:shape>
-            </w:pict>
-          </mc:Fallback>
-        </mc:AlternateContent>
-      </w:r>
-      <w:r>
-        <w:rPr>
-          <w:noProof/>
+        <w:pict>
+          <v:shapetype id="_x0000_t202" coordsize="21600,21600" o:spt="202" path="m,l,21600r21600,l21600,xe">
+            <v:stroke joinstyle="miter"/>
+            <v:path gradientshapeok="t" o:connecttype="rect"/>
+          </v:shapetype>
+          <v:shape id="Text Box 15" o:spid="_x0000_s1026" type="#_x0000_t202" style="position:absolute;left:0;text-align:left;margin-left:9pt;margin-top:319.05pt;width:465.75pt;height:.05pt;z-index:251661312;visibility:visible" o:gfxdata="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" stroked="f">
+            <v:textbox style="mso-fit-shape-to-text:t" inset="0,0,0,0">
+              <w:txbxContent>
+                <w:p>
+                  <w:pPr>
+                    <w:pStyle w:val="Caption"/>
+                    <w:jc w:val="center"/>
+                    <w:rPr>
+                      <w:rFonts w:cs="Times New Roman"/>
+                      <w:noProof/>
+                    </w:rPr>
+                  </w:pPr>
+                  <w:r>
+                    <w:rPr>
+                      <w:rFonts w:cs="Times New Roman"/>
+                    </w:rPr>
+                    <w:t xml:space="preserve">Slika </w:t>
+                  </w:r>
+                  <w:r>
+                    <w:rPr>
+                      <w:rFonts w:cs="Times New Roman"/>
+                    </w:rPr>
+                    <w:fldChar w:fldCharType="begin"/>
+                  </w:r>
+                  <w:r>
+                    <w:rPr>
+                      <w:rFonts w:cs="Times New Roman"/>
+                    </w:rPr>
+                    <w:instrText xml:space="preserve"> SEQ Slika \* ARABIC </w:instrText>
+                  </w:r>
+                  <w:r>
+                    <w:rPr>
+                      <w:rFonts w:cs="Times New Roman"/>
+                    </w:rPr>
+                    <w:fldChar w:fldCharType="separate"/>
+                  </w:r>
+                  <w:r>
+                    <w:rPr>
+                      <w:rFonts w:cs="Times New Roman"/>
+                      <w:noProof/>
+                    </w:rPr>
+                    <w:t>17</w:t>
+                  </w:r>
+                  <w:r>
+                    <w:rPr>
+                      <w:rFonts w:cs="Times New Roman"/>
+                    </w:rPr>
+                    <w:fldChar w:fldCharType="end"/>
+                  </w:r>
+                  <w:r>
+                    <w:rPr>
+                      <w:rFonts w:cs="Times New Roman"/>
+                    </w:rPr>
+                    <w:t>.</w:t>
+                  </w:r>
+                  <w:r>
+                    <w:rPr>
+                      <w:rFonts w:cs="Times New Roman"/>
+                    </w:rPr>
+                    <w:t xml:space="preserve"> Forma za rezervaciju praonice</w:t>
+                  </w:r>
+                </w:p>
+              </w:txbxContent>
+            </v:textbox>
+            <w10:wrap type="square"/>
+          </v:shape>
+        </w:pict>
+      </w:r>
+      <w:r>
+        <w:rPr>
+          <w:rFonts w:cs="Times New Roman"/>
+          <w:noProof/>
+          <w:szCs w:val="24"/>
           <w:lang w:eastAsia="hr-HR"/>
         </w:rPr>
         <w:drawing>
-          <wp:inline distT="0" distB="0" distL="0" distR="0" wp14:anchorId="191C76AA" wp14:editId="669F4954">
-            <wp:extent cx="5760720" cy="3888740"/>
-            <wp:effectExtent l="0" t="0" r="0" b="0"/>
-            <wp:docPr id="27" name="Picture 27"/>
+          <wp:inline distT="0" distB="0" distL="0" distR="0">
+            <wp:extent cx="5760720" cy="2372061"/>
+            <wp:effectExtent l="19050" t="0" r="0" b="0"/>
+            <wp:docPr id="14" name="Picture 1"/>
             <wp:cNvGraphicFramePr>
               <a:graphicFrameLocks xmlns:a="http://schemas.openxmlformats.org/drawingml/2006/main" noChangeAspect="1"/>
             </wp:cNvGraphicFramePr>
@@ -3746,23 +3673,33 @@
               <a:graphicData uri="http://schemas.openxmlformats.org/drawingml/2006/picture">
                 <pic:pic xmlns:pic="http://schemas.openxmlformats.org/drawingml/2006/picture">
                   <pic:nvPicPr>
-                    <pic:cNvPr id="1" name=""/>
-                    <pic:cNvPicPr/>
+                    <pic:cNvPr id="0" name="Picture 1"/>
+                    <pic:cNvPicPr>
+                      <a:picLocks noChangeAspect="1" noChangeArrowheads="1"/>
+                    </pic:cNvPicPr>
                   </pic:nvPicPr>
                   <pic:blipFill>
                     <a:blip r:embed="rId24"/>
+                    <a:srcRect/>
                     <a:stretch>
                       <a:fillRect/>
                     </a:stretch>
                   </pic:blipFill>
-                  <pic:spPr>
+                  <pic:spPr bwMode="auto">
                     <a:xfrm>
                       <a:off x="0" y="0"/>
-                      <a:ext cx="5760720" cy="3888740"/>
+                      <a:ext cx="5760720" cy="2372061"/>
                     </a:xfrm>
                     <a:prstGeom prst="rect">
                       <a:avLst/>
                     </a:prstGeom>
+                    <a:noFill/>
+                    <a:ln w="9525">
+                      <a:noFill/>
+                      <a:miter lim="800000"/>
+                      <a:headEnd/>
+                      <a:tailEnd/>
+                    </a:ln>
                   </pic:spPr>
                 </pic:pic>
               </a:graphicData>
@@ -3814,7 +3751,7 @@
                     <a:blip r:embed="rId25">
                       <a:extLst>
                         <a:ext uri="{28A0092B-C50C-407E-A947-70E740481C1C}">
-                          <a14:useLocalDpi xmlns:a14="http://schemas.microsoft.com/office/drawing/2010/main" val="0"/>
+                          <a14:useLocalDpi xmlns="" xmlns:wpc="http://schemas.microsoft.com/office/word/2010/wordprocessingCanvas" xmlns:cx="http://schemas.microsoft.com/office/drawing/2014/chartex" xmlns:cx1="http://schemas.microsoft.com/office/drawing/2015/9/8/chartex" xmlns:mc="http://schemas.openxmlformats.org/markup-compatibility/2006" xmlns:o="urn:schemas-microsoft-com:office:office" xmlns:v="urn:schemas-microsoft-com:vml" xmlns:wp14="http://schemas.microsoft.com/office/word/2010/wordprocessingDrawing" xmlns:w10="urn:schemas-microsoft-com:office:word" xmlns:w="http://schemas.openxmlformats.org/wordprocessingml/2006/main" xmlns:w14="http://schemas.microsoft.com/office/word/2010/wordml" xmlns:w15="http://schemas.microsoft.com/office/word/2012/wordml" xmlns:w16se="http://schemas.microsoft.com/office/word/2015/wordml/symex" xmlns:wpg="http://schemas.microsoft.com/office/word/2010/wordprocessingGroup" xmlns:wpi="http://schemas.microsoft.com/office/word/2010/wordprocessingInk" xmlns:wps="http://schemas.microsoft.com/office/word/2010/wordprocessingShape" xmlns:a14="http://schemas.microsoft.com/office/drawing/2010/main" val="0"/>
                         </a:ext>
                       </a:extLst>
                     </a:blip>
@@ -3929,7 +3866,7 @@
                     <a:blip r:embed="rId26">
                       <a:extLst>
                         <a:ext uri="{28A0092B-C50C-407E-A947-70E740481C1C}">
-                          <a14:useLocalDpi xmlns:a14="http://schemas.microsoft.com/office/drawing/2010/main" val="0"/>
+                          <a14:useLocalDpi xmlns="" xmlns:wpc="http://schemas.microsoft.com/office/word/2010/wordprocessingCanvas" xmlns:cx="http://schemas.microsoft.com/office/drawing/2014/chartex" xmlns:cx1="http://schemas.microsoft.com/office/drawing/2015/9/8/chartex" xmlns:mc="http://schemas.openxmlformats.org/markup-compatibility/2006" xmlns:o="urn:schemas-microsoft-com:office:office" xmlns:v="urn:schemas-microsoft-com:vml" xmlns:wp14="http://schemas.microsoft.com/office/word/2010/wordprocessingDrawing" xmlns:w10="urn:schemas-microsoft-com:office:word" xmlns:w="http://schemas.openxmlformats.org/wordprocessingml/2006/main" xmlns:w14="http://schemas.microsoft.com/office/word/2010/wordml" xmlns:w15="http://schemas.microsoft.com/office/word/2012/wordml" xmlns:w16se="http://schemas.microsoft.com/office/word/2015/wordml/symex" xmlns:wpg="http://schemas.microsoft.com/office/word/2010/wordprocessingGroup" xmlns:wpi="http://schemas.microsoft.com/office/word/2010/wordprocessingInk" xmlns:wps="http://schemas.microsoft.com/office/word/2010/wordprocessingShape" xmlns:a14="http://schemas.microsoft.com/office/drawing/2010/main" val="0"/>
                         </a:ext>
                       </a:extLst>
                     </a:blip>
@@ -4044,7 +3981,7 @@
                     <a:blip r:embed="rId27">
                       <a:extLst>
                         <a:ext uri="{28A0092B-C50C-407E-A947-70E740481C1C}">
-                          <a14:useLocalDpi xmlns:a14="http://schemas.microsoft.com/office/drawing/2010/main" val="0"/>
+                          <a14:useLocalDpi xmlns="" xmlns:wpc="http://schemas.microsoft.com/office/word/2010/wordprocessingCanvas" xmlns:cx="http://schemas.microsoft.com/office/drawing/2014/chartex" xmlns:cx1="http://schemas.microsoft.com/office/drawing/2015/9/8/chartex" xmlns:mc="http://schemas.openxmlformats.org/markup-compatibility/2006" xmlns:o="urn:schemas-microsoft-com:office:office" xmlns:v="urn:schemas-microsoft-com:vml" xmlns:wp14="http://schemas.microsoft.com/office/word/2010/wordprocessingDrawing" xmlns:w10="urn:schemas-microsoft-com:office:word" xmlns:w="http://schemas.openxmlformats.org/wordprocessingml/2006/main" xmlns:w14="http://schemas.microsoft.com/office/word/2010/wordml" xmlns:w15="http://schemas.microsoft.com/office/word/2012/wordml" xmlns:w16se="http://schemas.microsoft.com/office/word/2015/wordml/symex" xmlns:wpg="http://schemas.microsoft.com/office/word/2010/wordprocessingGroup" xmlns:wpi="http://schemas.microsoft.com/office/word/2010/wordprocessingInk" xmlns:wps="http://schemas.microsoft.com/office/word/2010/wordprocessingShape" xmlns:a14="http://schemas.microsoft.com/office/drawing/2010/main" val="0"/>
                         </a:ext>
                       </a:extLst>
                     </a:blip>
@@ -4148,7 +4085,7 @@
       <w:pPr>
         <w:pStyle w:val="Heading2"/>
       </w:pPr>
-      <w:bookmarkStart w:id="6" w:name="_Toc517697392"/>
+      <w:bookmarkStart w:id="6" w:name="_Toc524282168"/>
       <w:r>
         <w:t>1.6</w:t>
       </w:r>
@@ -4194,7 +4131,7 @@
                     <a:blip r:embed="rId28">
                       <a:extLst>
                         <a:ext uri="{28A0092B-C50C-407E-A947-70E740481C1C}">
-                          <a14:useLocalDpi xmlns:a14="http://schemas.microsoft.com/office/drawing/2010/main" val="0"/>
+                          <a14:useLocalDpi xmlns="" xmlns:wpc="http://schemas.microsoft.com/office/word/2010/wordprocessingCanvas" xmlns:cx="http://schemas.microsoft.com/office/drawing/2014/chartex" xmlns:cx1="http://schemas.microsoft.com/office/drawing/2015/9/8/chartex" xmlns:mc="http://schemas.openxmlformats.org/markup-compatibility/2006" xmlns:o="urn:schemas-microsoft-com:office:office" xmlns:v="urn:schemas-microsoft-com:vml" xmlns:wp14="http://schemas.microsoft.com/office/word/2010/wordprocessingDrawing" xmlns:w10="urn:schemas-microsoft-com:office:word" xmlns:w="http://schemas.openxmlformats.org/wordprocessingml/2006/main" xmlns:w14="http://schemas.microsoft.com/office/word/2010/wordml" xmlns:w15="http://schemas.microsoft.com/office/word/2012/wordml" xmlns:w16se="http://schemas.microsoft.com/office/word/2015/wordml/symex" xmlns:wpg="http://schemas.microsoft.com/office/word/2010/wordprocessingGroup" xmlns:wpi="http://schemas.microsoft.com/office/word/2010/wordprocessingInk" xmlns:wps="http://schemas.microsoft.com/office/word/2010/wordprocessingShape" xmlns:a14="http://schemas.microsoft.com/office/drawing/2010/main" val="0"/>
                         </a:ext>
                       </a:extLst>
                     </a:blip>
@@ -4276,9 +4213,9 @@
         </w:rPr>
         <w:drawing>
           <wp:inline distT="0" distB="0" distL="0" distR="0">
-            <wp:extent cx="5760720" cy="3250652"/>
-            <wp:effectExtent l="0" t="0" r="0" b="6985"/>
-            <wp:docPr id="23" name="Picture 23" descr="https://scontent-vie1-1.xx.fbcdn.net/v/t1.15752-9/35164831_10209544127638859_8519648775050887168_n.png?_nc_cat=0&amp;oh=5fe66b3ce3ff4990af8ce6cb30e6aea5&amp;oe=5BE6A001"/>
+            <wp:extent cx="5760720" cy="3350045"/>
+            <wp:effectExtent l="19050" t="0" r="0" b="0"/>
+            <wp:docPr id="38" name="Picture 16"/>
             <wp:cNvGraphicFramePr>
               <a:graphicFrameLocks xmlns:a="http://schemas.openxmlformats.org/drawingml/2006/main" noChangeAspect="1"/>
             </wp:cNvGraphicFramePr>
@@ -4286,19 +4223,13 @@
               <a:graphicData uri="http://schemas.openxmlformats.org/drawingml/2006/picture">
                 <pic:pic xmlns:pic="http://schemas.openxmlformats.org/drawingml/2006/picture">
                   <pic:nvPicPr>
-                    <pic:cNvPr id="0" name="Picture 3" descr="https://scontent-vie1-1.xx.fbcdn.net/v/t1.15752-9/35164831_10209544127638859_8519648775050887168_n.png?_nc_cat=0&amp;oh=5fe66b3ce3ff4990af8ce6cb30e6aea5&amp;oe=5BE6A001"/>
+                    <pic:cNvPr id="0" name="Picture 16"/>
                     <pic:cNvPicPr>
                       <a:picLocks noChangeAspect="1" noChangeArrowheads="1"/>
                     </pic:cNvPicPr>
                   </pic:nvPicPr>
                   <pic:blipFill>
-                    <a:blip r:embed="rId29">
-                      <a:extLst>
-                        <a:ext uri="{28A0092B-C50C-407E-A947-70E740481C1C}">
-                          <a14:useLocalDpi xmlns:a14="http://schemas.microsoft.com/office/drawing/2010/main" val="0"/>
-                        </a:ext>
-                      </a:extLst>
-                    </a:blip>
+                    <a:blip r:embed="rId29"/>
                     <a:srcRect/>
                     <a:stretch>
                       <a:fillRect/>
@@ -4307,14 +4238,17 @@
                   <pic:spPr bwMode="auto">
                     <a:xfrm>
                       <a:off x="0" y="0"/>
-                      <a:ext cx="5760720" cy="3250652"/>
+                      <a:ext cx="5760720" cy="3350045"/>
                     </a:xfrm>
                     <a:prstGeom prst="rect">
                       <a:avLst/>
                     </a:prstGeom>
                     <a:noFill/>
-                    <a:ln>
+                    <a:ln w="9525">
                       <a:noFill/>
+                      <a:miter lim="800000"/>
+                      <a:headEnd/>
+                      <a:tailEnd/>
                     </a:ln>
                   </pic:spPr>
                 </pic:pic>
@@ -4391,9 +4325,9 @@
         </w:rPr>
         <w:drawing>
           <wp:inline distT="0" distB="0" distL="0" distR="0">
-            <wp:extent cx="5760720" cy="3601384"/>
-            <wp:effectExtent l="0" t="0" r="0" b="0"/>
-            <wp:docPr id="24" name="Picture 24" descr="https://scontent-vie1-1.xx.fbcdn.net/v/t1.15752-9/36233250_10209544139159147_6412385167905652736_n.png?_nc_cat=0&amp;oh=95f50d00a49cb67e79ebafa808d8301f&amp;oe=5BA69A9D"/>
+            <wp:extent cx="5760720" cy="3740727"/>
+            <wp:effectExtent l="19050" t="0" r="0" b="0"/>
+            <wp:docPr id="39" name="Picture 19"/>
             <wp:cNvGraphicFramePr>
               <a:graphicFrameLocks xmlns:a="http://schemas.openxmlformats.org/drawingml/2006/main" noChangeAspect="1"/>
             </wp:cNvGraphicFramePr>
@@ -4401,19 +4335,13 @@
               <a:graphicData uri="http://schemas.openxmlformats.org/drawingml/2006/picture">
                 <pic:pic xmlns:pic="http://schemas.openxmlformats.org/drawingml/2006/picture">
                   <pic:nvPicPr>
-                    <pic:cNvPr id="0" name="Picture 5" descr="https://scontent-vie1-1.xx.fbcdn.net/v/t1.15752-9/36233250_10209544139159147_6412385167905652736_n.png?_nc_cat=0&amp;oh=95f50d00a49cb67e79ebafa808d8301f&amp;oe=5BA69A9D"/>
+                    <pic:cNvPr id="0" name="Picture 19"/>
                     <pic:cNvPicPr>
                       <a:picLocks noChangeAspect="1" noChangeArrowheads="1"/>
                     </pic:cNvPicPr>
                   </pic:nvPicPr>
                   <pic:blipFill>
-                    <a:blip r:embed="rId30">
-                      <a:extLst>
-                        <a:ext uri="{28A0092B-C50C-407E-A947-70E740481C1C}">
-                          <a14:useLocalDpi xmlns:a14="http://schemas.microsoft.com/office/drawing/2010/main" val="0"/>
-                        </a:ext>
-                      </a:extLst>
-                    </a:blip>
+                    <a:blip r:embed="rId30"/>
                     <a:srcRect/>
                     <a:stretch>
                       <a:fillRect/>
@@ -4422,14 +4350,17 @@
                   <pic:spPr bwMode="auto">
                     <a:xfrm>
                       <a:off x="0" y="0"/>
-                      <a:ext cx="5760720" cy="3601384"/>
+                      <a:ext cx="5760720" cy="3740727"/>
                     </a:xfrm>
                     <a:prstGeom prst="rect">
                       <a:avLst/>
                     </a:prstGeom>
                     <a:noFill/>
-                    <a:ln>
+                    <a:ln w="9525">
                       <a:noFill/>
+                      <a:miter lim="800000"/>
+                      <a:headEnd/>
+                      <a:tailEnd/>
                     </a:ln>
                   </pic:spPr>
                 </pic:pic>
@@ -4502,7 +4433,7 @@
                     <a:blip r:embed="rId31">
                       <a:extLst>
                         <a:ext uri="{28A0092B-C50C-407E-A947-70E740481C1C}">
-                          <a14:useLocalDpi xmlns:a14="http://schemas.microsoft.com/office/drawing/2010/main" val="0"/>
+                          <a14:useLocalDpi xmlns="" xmlns:wpc="http://schemas.microsoft.com/office/word/2010/wordprocessingCanvas" xmlns:cx="http://schemas.microsoft.com/office/drawing/2014/chartex" xmlns:cx1="http://schemas.microsoft.com/office/drawing/2015/9/8/chartex" xmlns:mc="http://schemas.openxmlformats.org/markup-compatibility/2006" xmlns:o="urn:schemas-microsoft-com:office:office" xmlns:v="urn:schemas-microsoft-com:vml" xmlns:wp14="http://schemas.microsoft.com/office/word/2010/wordprocessingDrawing" xmlns:w10="urn:schemas-microsoft-com:office:word" xmlns:w="http://schemas.openxmlformats.org/wordprocessingml/2006/main" xmlns:w14="http://schemas.microsoft.com/office/word/2010/wordml" xmlns:w15="http://schemas.microsoft.com/office/word/2012/wordml" xmlns:w16se="http://schemas.microsoft.com/office/word/2015/wordml/symex" xmlns:wpg="http://schemas.microsoft.com/office/word/2010/wordprocessingGroup" xmlns:wpi="http://schemas.microsoft.com/office/word/2010/wordprocessingInk" xmlns:wps="http://schemas.microsoft.com/office/word/2010/wordprocessingShape" xmlns:a14="http://schemas.microsoft.com/office/drawing/2010/main" val="0"/>
                         </a:ext>
                       </a:extLst>
                     </a:blip>
@@ -4543,13 +4474,8 @@
         <w:rPr>
           <w:rFonts w:cs="Times New Roman"/>
         </w:rPr>
+        <w:lastRenderedPageBreak/>
         <w:t>Slika</w:t>
-      </w:r>
-      <w:r>
-        <w:rPr>
-          <w:rFonts w:cs="Times New Roman"/>
-        </w:rPr>
-        <w:t xml:space="preserve"> </w:t>
       </w:r>
       <w:r>
         <w:rPr>
@@ -4587,7 +4513,6 @@
           <w:noProof/>
           <w:lang w:eastAsia="hr-HR"/>
         </w:rPr>
-        <w:lastRenderedPageBreak/>
         <w:drawing>
           <wp:inline distT="0" distB="0" distL="0" distR="0">
             <wp:extent cx="5760720" cy="3622953"/>
@@ -4609,7 +4534,7 @@
                     <a:blip r:embed="rId32">
                       <a:extLst>
                         <a:ext uri="{28A0092B-C50C-407E-A947-70E740481C1C}">
-                          <a14:useLocalDpi xmlns:a14="http://schemas.microsoft.com/office/drawing/2010/main" val="0"/>
+                          <a14:useLocalDpi xmlns="" xmlns:wpc="http://schemas.microsoft.com/office/word/2010/wordprocessingCanvas" xmlns:cx="http://schemas.microsoft.com/office/drawing/2014/chartex" xmlns:cx1="http://schemas.microsoft.com/office/drawing/2015/9/8/chartex" xmlns:mc="http://schemas.openxmlformats.org/markup-compatibility/2006" xmlns:o="urn:schemas-microsoft-com:office:office" xmlns:v="urn:schemas-microsoft-com:vml" xmlns:wp14="http://schemas.microsoft.com/office/word/2010/wordprocessingDrawing" xmlns:w10="urn:schemas-microsoft-com:office:word" xmlns:w="http://schemas.openxmlformats.org/wordprocessingml/2006/main" xmlns:w14="http://schemas.microsoft.com/office/word/2010/wordml" xmlns:w15="http://schemas.microsoft.com/office/word/2012/wordml" xmlns:w16se="http://schemas.microsoft.com/office/word/2015/wordml/symex" xmlns:wpg="http://schemas.microsoft.com/office/word/2010/wordprocessingGroup" xmlns:wpi="http://schemas.microsoft.com/office/word/2010/wordprocessingInk" xmlns:wps="http://schemas.microsoft.com/office/word/2010/wordprocessingShape" xmlns:a14="http://schemas.microsoft.com/office/drawing/2010/main" val="0"/>
                         </a:ext>
                       </a:extLst>
                     </a:blip>
@@ -4704,9 +4629,9 @@
         </w:rPr>
         <w:drawing>
           <wp:inline distT="0" distB="0" distL="0" distR="0">
-            <wp:extent cx="5760720" cy="3465095"/>
-            <wp:effectExtent l="0" t="0" r="0" b="2540"/>
-            <wp:docPr id="28" name="Picture 28" descr="https://scontent-vie1-1.xx.fbcdn.net/v/t1.15752-9/36260444_10209544340164172_185919225754288128_n.png?_nc_cat=0&amp;oh=bab656f7b32f4258df9c20ed5c3ba22b&amp;oe=5BA8CEA4"/>
+            <wp:extent cx="5600700" cy="3488155"/>
+            <wp:effectExtent l="19050" t="0" r="0" b="0"/>
+            <wp:docPr id="40" name="Picture 28"/>
             <wp:cNvGraphicFramePr>
               <a:graphicFrameLocks xmlns:a="http://schemas.openxmlformats.org/drawingml/2006/main" noChangeAspect="1"/>
             </wp:cNvGraphicFramePr>
@@ -4714,19 +4639,13 @@
               <a:graphicData uri="http://schemas.openxmlformats.org/drawingml/2006/picture">
                 <pic:pic xmlns:pic="http://schemas.openxmlformats.org/drawingml/2006/picture">
                   <pic:nvPicPr>
-                    <pic:cNvPr id="0" name="Picture 16" descr="https://scontent-vie1-1.xx.fbcdn.net/v/t1.15752-9/36260444_10209544340164172_185919225754288128_n.png?_nc_cat=0&amp;oh=bab656f7b32f4258df9c20ed5c3ba22b&amp;oe=5BA8CEA4"/>
+                    <pic:cNvPr id="0" name="Picture 28"/>
                     <pic:cNvPicPr>
                       <a:picLocks noChangeAspect="1" noChangeArrowheads="1"/>
                     </pic:cNvPicPr>
                   </pic:nvPicPr>
                   <pic:blipFill>
-                    <a:blip r:embed="rId33">
-                      <a:extLst>
-                        <a:ext uri="{28A0092B-C50C-407E-A947-70E740481C1C}">
-                          <a14:useLocalDpi xmlns:a14="http://schemas.microsoft.com/office/drawing/2010/main" val="0"/>
-                        </a:ext>
-                      </a:extLst>
-                    </a:blip>
+                    <a:blip r:embed="rId33"/>
                     <a:srcRect/>
                     <a:stretch>
                       <a:fillRect/>
@@ -4735,14 +4654,17 @@
                   <pic:spPr bwMode="auto">
                     <a:xfrm>
                       <a:off x="0" y="0"/>
-                      <a:ext cx="5760720" cy="3465095"/>
+                      <a:ext cx="5598849" cy="3487002"/>
                     </a:xfrm>
                     <a:prstGeom prst="rect">
                       <a:avLst/>
                     </a:prstGeom>
                     <a:noFill/>
-                    <a:ln>
+                    <a:ln w="9525">
                       <a:noFill/>
+                      <a:miter lim="800000"/>
+                      <a:headEnd/>
+                      <a:tailEnd/>
                     </a:ln>
                   </pic:spPr>
                 </pic:pic>
@@ -4787,18 +4709,9 @@
     </w:p>
     <w:p>
       <w:pPr>
-        <w:spacing w:line="259" w:lineRule="auto"/>
-        <w:jc w:val="left"/>
-      </w:pPr>
-      <w:r>
-        <w:br w:type="page"/>
-      </w:r>
-    </w:p>
-    <w:p>
-      <w:pPr>
         <w:pStyle w:val="Heading2"/>
       </w:pPr>
-      <w:bookmarkStart w:id="7" w:name="_Toc517697393"/>
+      <w:bookmarkStart w:id="7" w:name="_Toc524282169"/>
       <w:r>
         <w:lastRenderedPageBreak/>
         <w:t>1.7</w:t>
@@ -4827,9 +4740,9 @@
         </w:rPr>
         <w:drawing>
           <wp:inline distT="0" distB="0" distL="0" distR="0">
-            <wp:extent cx="5067300" cy="3467100"/>
-            <wp:effectExtent l="0" t="0" r="0" b="0"/>
-            <wp:docPr id="29" name="Picture 29" descr="https://scontent-vie1-1.xx.fbcdn.net/v/t1.15752-9/36121305_10209544356604583_9207682684531245056_n.png?_nc_cat=0&amp;oh=a09315aa062a556c03dc519869feef49&amp;oe=5BB87770"/>
+            <wp:extent cx="5095875" cy="3467100"/>
+            <wp:effectExtent l="19050" t="0" r="9525" b="0"/>
+            <wp:docPr id="15" name="Picture 1"/>
             <wp:cNvGraphicFramePr>
               <a:graphicFrameLocks xmlns:a="http://schemas.openxmlformats.org/drawingml/2006/main" noChangeAspect="1"/>
             </wp:cNvGraphicFramePr>
@@ -4837,19 +4750,13 @@
               <a:graphicData uri="http://schemas.openxmlformats.org/drawingml/2006/picture">
                 <pic:pic xmlns:pic="http://schemas.openxmlformats.org/drawingml/2006/picture">
                   <pic:nvPicPr>
-                    <pic:cNvPr id="0" name="Picture 18" descr="https://scontent-vie1-1.xx.fbcdn.net/v/t1.15752-9/36121305_10209544356604583_9207682684531245056_n.png?_nc_cat=0&amp;oh=a09315aa062a556c03dc519869feef49&amp;oe=5BB87770"/>
+                    <pic:cNvPr id="0" name="Picture 1"/>
                     <pic:cNvPicPr>
                       <a:picLocks noChangeAspect="1" noChangeArrowheads="1"/>
                     </pic:cNvPicPr>
                   </pic:nvPicPr>
                   <pic:blipFill>
-                    <a:blip r:embed="rId34">
-                      <a:extLst>
-                        <a:ext uri="{28A0092B-C50C-407E-A947-70E740481C1C}">
-                          <a14:useLocalDpi xmlns:a14="http://schemas.microsoft.com/office/drawing/2010/main" val="0"/>
-                        </a:ext>
-                      </a:extLst>
-                    </a:blip>
+                    <a:blip r:embed="rId34"/>
                     <a:srcRect/>
                     <a:stretch>
                       <a:fillRect/>
@@ -4858,14 +4765,17 @@
                   <pic:spPr bwMode="auto">
                     <a:xfrm>
                       <a:off x="0" y="0"/>
-                      <a:ext cx="5067300" cy="3467100"/>
+                      <a:ext cx="5095875" cy="3467100"/>
                     </a:xfrm>
                     <a:prstGeom prst="rect">
                       <a:avLst/>
                     </a:prstGeom>
                     <a:noFill/>
-                    <a:ln>
+                    <a:ln w="9525">
                       <a:noFill/>
+                      <a:miter lim="800000"/>
+                      <a:headEnd/>
+                      <a:tailEnd/>
                     </a:ln>
                   </pic:spPr>
                 </pic:pic>
@@ -4923,9 +4833,9 @@
         <w:lastRenderedPageBreak/>
         <w:drawing>
           <wp:inline distT="0" distB="0" distL="0" distR="0">
-            <wp:extent cx="4733925" cy="2943225"/>
-            <wp:effectExtent l="0" t="0" r="9525" b="9525"/>
-            <wp:docPr id="30" name="Picture 30" descr="https://scontent-vie1-1.xx.fbcdn.net/v/t1.15752-9/36188541_10209544367724861_1332640313709166592_n.png?_nc_cat=0&amp;oh=df5699cfa34ec29b8d0fe86898b19ed3&amp;oe=5BEC6279"/>
+            <wp:extent cx="4762500" cy="2933700"/>
+            <wp:effectExtent l="19050" t="0" r="0" b="0"/>
+            <wp:docPr id="18" name="Picture 4"/>
             <wp:cNvGraphicFramePr>
               <a:graphicFrameLocks xmlns:a="http://schemas.openxmlformats.org/drawingml/2006/main" noChangeAspect="1"/>
             </wp:cNvGraphicFramePr>
@@ -4933,19 +4843,13 @@
               <a:graphicData uri="http://schemas.openxmlformats.org/drawingml/2006/picture">
                 <pic:pic xmlns:pic="http://schemas.openxmlformats.org/drawingml/2006/picture">
                   <pic:nvPicPr>
-                    <pic:cNvPr id="0" name="Picture 20" descr="https://scontent-vie1-1.xx.fbcdn.net/v/t1.15752-9/36188541_10209544367724861_1332640313709166592_n.png?_nc_cat=0&amp;oh=df5699cfa34ec29b8d0fe86898b19ed3&amp;oe=5BEC6279"/>
+                    <pic:cNvPr id="0" name="Picture 4"/>
                     <pic:cNvPicPr>
                       <a:picLocks noChangeAspect="1" noChangeArrowheads="1"/>
                     </pic:cNvPicPr>
                   </pic:nvPicPr>
                   <pic:blipFill>
-                    <a:blip r:embed="rId35">
-                      <a:extLst>
-                        <a:ext uri="{28A0092B-C50C-407E-A947-70E740481C1C}">
-                          <a14:useLocalDpi xmlns:a14="http://schemas.microsoft.com/office/drawing/2010/main" val="0"/>
-                        </a:ext>
-                      </a:extLst>
-                    </a:blip>
+                    <a:blip r:embed="rId35"/>
                     <a:srcRect/>
                     <a:stretch>
                       <a:fillRect/>
@@ -4954,14 +4858,17 @@
                   <pic:spPr bwMode="auto">
                     <a:xfrm>
                       <a:off x="0" y="0"/>
-                      <a:ext cx="4733925" cy="2943225"/>
+                      <a:ext cx="4762500" cy="2933700"/>
                     </a:xfrm>
                     <a:prstGeom prst="rect">
                       <a:avLst/>
                     </a:prstGeom>
                     <a:noFill/>
-                    <a:ln>
+                    <a:ln w="9525">
                       <a:noFill/>
+                      <a:miter lim="800000"/>
+                      <a:headEnd/>
+                      <a:tailEnd/>
                     </a:ln>
                   </pic:spPr>
                 </pic:pic>
@@ -5018,9 +4925,9 @@
         </w:rPr>
         <w:drawing>
           <wp:inline distT="0" distB="0" distL="0" distR="0">
-            <wp:extent cx="5760720" cy="3463678"/>
-            <wp:effectExtent l="0" t="0" r="0" b="3810"/>
-            <wp:docPr id="31" name="Picture 31" descr="https://scontent-vie1-1.xx.fbcdn.net/v/t1.15752-9/36177465_10209544373084995_7865693459674300416_n.png?_nc_cat=0&amp;oh=c7c2823709ca938f6d94a38a573bb04d&amp;oe=5BA0669A"/>
+            <wp:extent cx="5760720" cy="3427807"/>
+            <wp:effectExtent l="19050" t="0" r="0" b="0"/>
+            <wp:docPr id="32" name="Picture 7"/>
             <wp:cNvGraphicFramePr>
               <a:graphicFrameLocks xmlns:a="http://schemas.openxmlformats.org/drawingml/2006/main" noChangeAspect="1"/>
             </wp:cNvGraphicFramePr>
@@ -5028,19 +4935,13 @@
               <a:graphicData uri="http://schemas.openxmlformats.org/drawingml/2006/picture">
                 <pic:pic xmlns:pic="http://schemas.openxmlformats.org/drawingml/2006/picture">
                   <pic:nvPicPr>
-                    <pic:cNvPr id="0" name="Picture 22" descr="https://scontent-vie1-1.xx.fbcdn.net/v/t1.15752-9/36177465_10209544373084995_7865693459674300416_n.png?_nc_cat=0&amp;oh=c7c2823709ca938f6d94a38a573bb04d&amp;oe=5BA0669A"/>
+                    <pic:cNvPr id="0" name="Picture 7"/>
                     <pic:cNvPicPr>
                       <a:picLocks noChangeAspect="1" noChangeArrowheads="1"/>
                     </pic:cNvPicPr>
                   </pic:nvPicPr>
                   <pic:blipFill>
-                    <a:blip r:embed="rId36">
-                      <a:extLst>
-                        <a:ext uri="{28A0092B-C50C-407E-A947-70E740481C1C}">
-                          <a14:useLocalDpi xmlns:a14="http://schemas.microsoft.com/office/drawing/2010/main" val="0"/>
-                        </a:ext>
-                      </a:extLst>
-                    </a:blip>
+                    <a:blip r:embed="rId36"/>
                     <a:srcRect/>
                     <a:stretch>
                       <a:fillRect/>
@@ -5049,14 +4950,17 @@
                   <pic:spPr bwMode="auto">
                     <a:xfrm>
                       <a:off x="0" y="0"/>
-                      <a:ext cx="5760720" cy="3463678"/>
+                      <a:ext cx="5760720" cy="3427807"/>
                     </a:xfrm>
                     <a:prstGeom prst="rect">
                       <a:avLst/>
                     </a:prstGeom>
                     <a:noFill/>
-                    <a:ln>
+                    <a:ln w="9525">
                       <a:noFill/>
+                      <a:miter lim="800000"/>
+                      <a:headEnd/>
+                      <a:tailEnd/>
                     </a:ln>
                   </pic:spPr>
                 </pic:pic>
@@ -5104,10 +5008,21 @@
     <w:p>
       <w:r>
         <w:lastRenderedPageBreak/>
-        <w:t>Kada medicinska sestra klikne na gumb „Pregled narudžbenica“ ona može vidjeti sve lijekove koji su dodani nekom nalazu u obliku izvještaja.</w:t>
-      </w:r>
-    </w:p>
-    <w:p>
+        <w:t>Kada medicinsk</w:t>
+      </w:r>
+      <w:r>
+        <w:t>a sestra klikne na gumb „Ispis</w:t>
+      </w:r>
+      <w:r>
+        <w:t xml:space="preserve"> narudžbenica“ ona može </w:t>
+      </w:r>
+      <w:r>
+        <w:t>ispisati narudžbenicu za lijek stanara doma.</w:t>
+      </w:r>
+    </w:p>
+    <w:p>
+      <w:bookmarkStart w:id="8" w:name="_GoBack"/>
+      <w:bookmarkEnd w:id="8"/>
       <w:r>
         <w:rPr>
           <w:noProof/>
@@ -5115,9 +5030,9 @@
         </w:rPr>
         <w:drawing>
           <wp:inline distT="0" distB="0" distL="0" distR="0">
-            <wp:extent cx="5760720" cy="3457876"/>
-            <wp:effectExtent l="0" t="0" r="0" b="9525"/>
-            <wp:docPr id="14" name="Picture 14" descr="https://scontent-vie1-1.xx.fbcdn.net/v/t1.15752-9/36137017_10209545813801012_6098933451006672896_n.png?_nc_cat=0&amp;oh=fb8d9c12a03e6856a29027124a086155&amp;oe=5BB20651"/>
+            <wp:extent cx="3714750" cy="2771775"/>
+            <wp:effectExtent l="19050" t="0" r="0" b="0"/>
+            <wp:docPr id="37" name="Picture 13"/>
             <wp:cNvGraphicFramePr>
               <a:graphicFrameLocks xmlns:a="http://schemas.openxmlformats.org/drawingml/2006/main" noChangeAspect="1"/>
             </wp:cNvGraphicFramePr>
@@ -5125,19 +5040,13 @@
               <a:graphicData uri="http://schemas.openxmlformats.org/drawingml/2006/picture">
                 <pic:pic xmlns:pic="http://schemas.openxmlformats.org/drawingml/2006/picture">
                   <pic:nvPicPr>
-                    <pic:cNvPr id="0" name="Picture 1" descr="https://scontent-vie1-1.xx.fbcdn.net/v/t1.15752-9/36137017_10209545813801012_6098933451006672896_n.png?_nc_cat=0&amp;oh=fb8d9c12a03e6856a29027124a086155&amp;oe=5BB20651"/>
+                    <pic:cNvPr id="0" name="Picture 13"/>
                     <pic:cNvPicPr>
                       <a:picLocks noChangeAspect="1" noChangeArrowheads="1"/>
                     </pic:cNvPicPr>
                   </pic:nvPicPr>
                   <pic:blipFill>
-                    <a:blip r:embed="rId37">
-                      <a:extLst>
-                        <a:ext uri="{28A0092B-C50C-407E-A947-70E740481C1C}">
-                          <a14:useLocalDpi xmlns:a14="http://schemas.microsoft.com/office/drawing/2010/main" val="0"/>
-                        </a:ext>
-                      </a:extLst>
-                    </a:blip>
+                    <a:blip r:embed="rId37"/>
                     <a:srcRect/>
                     <a:stretch>
                       <a:fillRect/>
@@ -5146,14 +5055,17 @@
                   <pic:spPr bwMode="auto">
                     <a:xfrm>
                       <a:off x="0" y="0"/>
-                      <a:ext cx="5760720" cy="3457876"/>
+                      <a:ext cx="3714750" cy="2771775"/>
                     </a:xfrm>
                     <a:prstGeom prst="rect">
                       <a:avLst/>
                     </a:prstGeom>
                     <a:noFill/>
-                    <a:ln>
+                    <a:ln w="9525">
                       <a:noFill/>
+                      <a:miter lim="800000"/>
+                      <a:headEnd/>
+                      <a:tailEnd/>
                     </a:ln>
                   </pic:spPr>
                 </pic:pic>
@@ -5162,8 +5074,6 @@
           </wp:inline>
         </w:drawing>
       </w:r>
-      <w:bookmarkStart w:id="8" w:name="_GoBack"/>
-      <w:bookmarkEnd w:id="8"/>
     </w:p>
     <w:p>
       <w:pPr>
@@ -5202,9 +5112,11 @@
       <w:pPr>
         <w:pStyle w:val="Heading2"/>
       </w:pPr>
+      <w:bookmarkStart w:id="9" w:name="_Toc524282170"/>
       <w:r>
         <w:t>1.8. Spremačica</w:t>
       </w:r>
+      <w:bookmarkEnd w:id="9"/>
     </w:p>
     <w:p>
       <w:pPr>
@@ -5224,9 +5136,8 @@
           <w:noProof/>
           <w:lang w:eastAsia="hr-HR"/>
         </w:rPr>
-        <w:lastRenderedPageBreak/>
         <w:drawing>
-          <wp:inline distT="0" distB="0" distL="0" distR="0" wp14:anchorId="4C12E13F" wp14:editId="4C3E4FF5">
+          <wp:inline distT="0" distB="0" distL="0" distR="0">
             <wp:extent cx="3676650" cy="2952750"/>
             <wp:effectExtent l="152400" t="152400" r="361950" b="361950"/>
             <wp:docPr id="35" name="Picture 35"/>
@@ -5310,6 +5221,7 @@
         <w:ind w:firstLine="708"/>
       </w:pPr>
       <w:r>
+        <w:lastRenderedPageBreak/>
         <w:t xml:space="preserve"> Klikom na gumb „Poništi rezervacije“ otvara se novi prozor u kojem spremačica može vidjeti sve rezervacije praonica i može ih poništiti klikom na gumb „Poništi rezervaciju“.</w:t>
       </w:r>
     </w:p>
@@ -5324,7 +5236,7 @@
           <w:lang w:eastAsia="hr-HR"/>
         </w:rPr>
         <w:drawing>
-          <wp:inline distT="0" distB="0" distL="0" distR="0" wp14:anchorId="7CB30483" wp14:editId="3140669A">
+          <wp:inline distT="0" distB="0" distL="0" distR="0">
             <wp:extent cx="5448300" cy="3152775"/>
             <wp:effectExtent l="152400" t="152400" r="361950" b="371475"/>
             <wp:docPr id="36" name="Picture 36"/>
@@ -5416,8 +5328,8 @@
 </file>
 
 <file path=word/endnotes.xml><?xml version="1.0" encoding="utf-8"?>
-<w:endnotes xmlns:wpc="http://schemas.microsoft.com/office/word/2010/wordprocessingCanvas" xmlns:cx="http://schemas.microsoft.com/office/drawing/2014/chartex" xmlns:cx1="http://schemas.microsoft.com/office/drawing/2015/9/8/chartex" xmlns:mc="http://schemas.openxmlformats.org/markup-compatibility/2006" xmlns:o="urn:schemas-microsoft-com:office:office" xmlns:r="http://schemas.openxmlformats.org/officeDocument/2006/relationships" xmlns:m="http://schemas.openxmlformats.org/officeDocument/2006/math" xmlns:v="urn:schemas-microsoft-com:vml" xmlns:wp14="http://schemas.microsoft.com/office/word/2010/wordprocessingDrawing" xmlns:wp="http://schemas.openxmlformats.org/drawingml/2006/wordprocessingDrawing" xmlns:w10="urn:schemas-microsoft-com:office:word" xmlns:w="http://schemas.openxmlformats.org/wordprocessingml/2006/main" xmlns:w14="http://schemas.microsoft.com/office/word/2010/wordml" xmlns:w15="http://schemas.microsoft.com/office/word/2012/wordml" xmlns:w16se="http://schemas.microsoft.com/office/word/2015/wordml/symex" xmlns:wpg="http://schemas.microsoft.com/office/word/2010/wordprocessingGroup" xmlns:wpi="http://schemas.microsoft.com/office/word/2010/wordprocessingInk" xmlns:wne="http://schemas.microsoft.com/office/word/2006/wordml" xmlns:wps="http://schemas.microsoft.com/office/word/2010/wordprocessingShape" mc:Ignorable="w14 w15 w16se wp14">
-  <w:endnote w:type="separator" w:id="-1">
+<w:endnotes xmlns:ve="http://schemas.openxmlformats.org/markup-compatibility/2006" xmlns:o="urn:schemas-microsoft-com:office:office" xmlns:r="http://schemas.openxmlformats.org/officeDocument/2006/relationships" xmlns:m="http://schemas.openxmlformats.org/officeDocument/2006/math" xmlns:v="urn:schemas-microsoft-com:vml" xmlns:wp="http://schemas.openxmlformats.org/drawingml/2006/wordprocessingDrawing" xmlns:w10="urn:schemas-microsoft-com:office:word" xmlns:w="http://schemas.openxmlformats.org/wordprocessingml/2006/main" xmlns:wne="http://schemas.microsoft.com/office/word/2006/wordml">
+  <w:endnote w:type="separator" w:id="0">
     <w:p>
       <w:pPr>
         <w:spacing w:after="0" w:line="240" w:lineRule="auto"/>
@@ -5427,7 +5339,7 @@
       </w:r>
     </w:p>
   </w:endnote>
-  <w:endnote w:type="continuationSeparator" w:id="0">
+  <w:endnote w:type="continuationSeparator" w:id="1">
     <w:p>
       <w:pPr>
         <w:spacing w:after="0" w:line="240" w:lineRule="auto"/>
@@ -5441,7 +5353,7 @@
 </file>
 
 <file path=word/footer1.xml><?xml version="1.0" encoding="utf-8"?>
-<w:ftr xmlns:wpc="http://schemas.microsoft.com/office/word/2010/wordprocessingCanvas" xmlns:cx="http://schemas.microsoft.com/office/drawing/2014/chartex" xmlns:cx1="http://schemas.microsoft.com/office/drawing/2015/9/8/chartex" xmlns:mc="http://schemas.openxmlformats.org/markup-compatibility/2006" xmlns:o="urn:schemas-microsoft-com:office:office" xmlns:r="http://schemas.openxmlformats.org/officeDocument/2006/relationships" xmlns:m="http://schemas.openxmlformats.org/officeDocument/2006/math" xmlns:v="urn:schemas-microsoft-com:vml" xmlns:wp14="http://schemas.microsoft.com/office/word/2010/wordprocessingDrawing" xmlns:wp="http://schemas.openxmlformats.org/drawingml/2006/wordprocessingDrawing" xmlns:w10="urn:schemas-microsoft-com:office:word" xmlns:w="http://schemas.openxmlformats.org/wordprocessingml/2006/main" xmlns:w14="http://schemas.microsoft.com/office/word/2010/wordml" xmlns:w15="http://schemas.microsoft.com/office/word/2012/wordml" xmlns:w16se="http://schemas.microsoft.com/office/word/2015/wordml/symex" xmlns:wpg="http://schemas.microsoft.com/office/word/2010/wordprocessingGroup" xmlns:wpi="http://schemas.microsoft.com/office/word/2010/wordprocessingInk" xmlns:wne="http://schemas.microsoft.com/office/word/2006/wordml" xmlns:wps="http://schemas.microsoft.com/office/word/2010/wordprocessingShape" mc:Ignorable="w14 w15 w16se wp14">
+<w:ftr xmlns:ve="http://schemas.openxmlformats.org/markup-compatibility/2006" xmlns:o="urn:schemas-microsoft-com:office:office" xmlns:r="http://schemas.openxmlformats.org/officeDocument/2006/relationships" xmlns:m="http://schemas.openxmlformats.org/officeDocument/2006/math" xmlns:v="urn:schemas-microsoft-com:vml" xmlns:wp="http://schemas.openxmlformats.org/drawingml/2006/wordprocessingDrawing" xmlns:w10="urn:schemas-microsoft-com:office:word" xmlns:w="http://schemas.openxmlformats.org/wordprocessingml/2006/main" xmlns:wne="http://schemas.microsoft.com/office/word/2006/wordml">
   <w:p>
     <w:pPr>
       <w:pStyle w:val="Footer"/>
@@ -5462,7 +5374,7 @@
 </file>
 
 <file path=word/footer2.xml><?xml version="1.0" encoding="utf-8"?>
-<w:ftr xmlns:wpc="http://schemas.microsoft.com/office/word/2010/wordprocessingCanvas" xmlns:cx="http://schemas.microsoft.com/office/drawing/2014/chartex" xmlns:cx1="http://schemas.microsoft.com/office/drawing/2015/9/8/chartex" xmlns:mc="http://schemas.openxmlformats.org/markup-compatibility/2006" xmlns:o="urn:schemas-microsoft-com:office:office" xmlns:r="http://schemas.openxmlformats.org/officeDocument/2006/relationships" xmlns:m="http://schemas.openxmlformats.org/officeDocument/2006/math" xmlns:v="urn:schemas-microsoft-com:vml" xmlns:wp14="http://schemas.microsoft.com/office/word/2010/wordprocessingDrawing" xmlns:wp="http://schemas.openxmlformats.org/drawingml/2006/wordprocessingDrawing" xmlns:w10="urn:schemas-microsoft-com:office:word" xmlns:w="http://schemas.openxmlformats.org/wordprocessingml/2006/main" xmlns:w14="http://schemas.microsoft.com/office/word/2010/wordml" xmlns:w15="http://schemas.microsoft.com/office/word/2012/wordml" xmlns:w16se="http://schemas.microsoft.com/office/word/2015/wordml/symex" xmlns:wpg="http://schemas.microsoft.com/office/word/2010/wordprocessingGroup" xmlns:wpi="http://schemas.microsoft.com/office/word/2010/wordprocessingInk" xmlns:wne="http://schemas.microsoft.com/office/word/2006/wordml" xmlns:wps="http://schemas.microsoft.com/office/word/2010/wordprocessingShape" mc:Ignorable="w14 w15 w16se wp14">
+<w:ftr xmlns:ve="http://schemas.openxmlformats.org/markup-compatibility/2006" xmlns:o="urn:schemas-microsoft-com:office:office" xmlns:r="http://schemas.openxmlformats.org/officeDocument/2006/relationships" xmlns:m="http://schemas.openxmlformats.org/officeDocument/2006/math" xmlns:v="urn:schemas-microsoft-com:vml" xmlns:wp="http://schemas.openxmlformats.org/drawingml/2006/wordprocessingDrawing" xmlns:w10="urn:schemas-microsoft-com:office:word" xmlns:w="http://schemas.openxmlformats.org/wordprocessingml/2006/main" xmlns:wne="http://schemas.microsoft.com/office/word/2006/wordml">
   <w:sdt>
     <w:sdtPr>
       <w:id w:val="2053339340"/>
@@ -5495,7 +5407,7 @@
           <w:rPr>
             <w:noProof/>
           </w:rPr>
-          <w:t>19</w:t>
+          <w:t>15</w:t>
         </w:r>
         <w:r>
           <w:rPr>
@@ -5515,8 +5427,8 @@
 </file>
 
 <file path=word/footnotes.xml><?xml version="1.0" encoding="utf-8"?>
-<w:footnotes xmlns:wpc="http://schemas.microsoft.com/office/word/2010/wordprocessingCanvas" xmlns:cx="http://schemas.microsoft.com/office/drawing/2014/chartex" xmlns:cx1="http://schemas.microsoft.com/office/drawing/2015/9/8/chartex" xmlns:mc="http://schemas.openxmlformats.org/markup-compatibility/2006" xmlns:o="urn:schemas-microsoft-com:office:office" xmlns:r="http://schemas.openxmlformats.org/officeDocument/2006/relationships" xmlns:m="http://schemas.openxmlformats.org/officeDocument/2006/math" xmlns:v="urn:schemas-microsoft-com:vml" xmlns:wp14="http://schemas.microsoft.com/office/word/2010/wordprocessingDrawing" xmlns:wp="http://schemas.openxmlformats.org/drawingml/2006/wordprocessingDrawing" xmlns:w10="urn:schemas-microsoft-com:office:word" xmlns:w="http://schemas.openxmlformats.org/wordprocessingml/2006/main" xmlns:w14="http://schemas.microsoft.com/office/word/2010/wordml" xmlns:w15="http://schemas.microsoft.com/office/word/2012/wordml" xmlns:w16se="http://schemas.microsoft.com/office/word/2015/wordml/symex" xmlns:wpg="http://schemas.microsoft.com/office/word/2010/wordprocessingGroup" xmlns:wpi="http://schemas.microsoft.com/office/word/2010/wordprocessingInk" xmlns:wne="http://schemas.microsoft.com/office/word/2006/wordml" xmlns:wps="http://schemas.microsoft.com/office/word/2010/wordprocessingShape" mc:Ignorable="w14 w15 w16se wp14">
-  <w:footnote w:type="separator" w:id="-1">
+<w:footnotes xmlns:ve="http://schemas.openxmlformats.org/markup-compatibility/2006" xmlns:o="urn:schemas-microsoft-com:office:office" xmlns:r="http://schemas.openxmlformats.org/officeDocument/2006/relationships" xmlns:m="http://schemas.openxmlformats.org/officeDocument/2006/math" xmlns:v="urn:schemas-microsoft-com:vml" xmlns:wp="http://schemas.openxmlformats.org/drawingml/2006/wordprocessingDrawing" xmlns:w10="urn:schemas-microsoft-com:office:word" xmlns:w="http://schemas.openxmlformats.org/wordprocessingml/2006/main" xmlns:wne="http://schemas.microsoft.com/office/word/2006/wordml">
+  <w:footnote w:type="separator" w:id="0">
     <w:p>
       <w:pPr>
         <w:spacing w:after="0" w:line="240" w:lineRule="auto"/>
@@ -5526,7 +5438,7 @@
       </w:r>
     </w:p>
   </w:footnote>
-  <w:footnote w:type="continuationSeparator" w:id="0">
+  <w:footnote w:type="continuationSeparator" w:id="1">
     <w:p>
       <w:pPr>
         <w:spacing w:after="0" w:line="240" w:lineRule="auto"/>
@@ -5540,7 +5452,7 @@
 </file>
 
 <file path=word/styles.xml><?xml version="1.0" encoding="utf-8"?>
-<w:styles xmlns:mc="http://schemas.openxmlformats.org/markup-compatibility/2006" xmlns:r="http://schemas.openxmlformats.org/officeDocument/2006/relationships" xmlns:w="http://schemas.openxmlformats.org/wordprocessingml/2006/main" xmlns:w14="http://schemas.microsoft.com/office/word/2010/wordml" xmlns:w15="http://schemas.microsoft.com/office/word/2012/wordml" xmlns:w16se="http://schemas.microsoft.com/office/word/2015/wordml/symex" mc:Ignorable="w14 w15 w16se">
+<w:styles xmlns:r="http://schemas.openxmlformats.org/officeDocument/2006/relationships" xmlns:w="http://schemas.openxmlformats.org/wordprocessingml/2006/main">
   <w:docDefaults>
     <w:rPrDefault>
       <w:rPr>
@@ -5556,378 +5468,144 @@
       </w:pPr>
     </w:pPrDefault>
   </w:docDefaults>
-  <w:latentStyles w:defLockedState="0" w:defUIPriority="99" w:defSemiHidden="0" w:defUnhideWhenUsed="0" w:defQFormat="0" w:count="371">
-    <w:lsdException w:name="Normal" w:uiPriority="0" w:qFormat="1"/>
-    <w:lsdException w:name="heading 1" w:uiPriority="9" w:qFormat="1"/>
-    <w:lsdException w:name="heading 2" w:semiHidden="1" w:uiPriority="9" w:unhideWhenUsed="1" w:qFormat="1"/>
-    <w:lsdException w:name="heading 3" w:semiHidden="1" w:uiPriority="9" w:unhideWhenUsed="1" w:qFormat="1"/>
-    <w:lsdException w:name="heading 4" w:semiHidden="1" w:uiPriority="9" w:unhideWhenUsed="1" w:qFormat="1"/>
-    <w:lsdException w:name="heading 5" w:semiHidden="1" w:uiPriority="9" w:unhideWhenUsed="1" w:qFormat="1"/>
-    <w:lsdException w:name="heading 6" w:semiHidden="1" w:uiPriority="9" w:unhideWhenUsed="1" w:qFormat="1"/>
-    <w:lsdException w:name="heading 7" w:semiHidden="1" w:uiPriority="9" w:unhideWhenUsed="1" w:qFormat="1"/>
-    <w:lsdException w:name="heading 8" w:semiHidden="1" w:uiPriority="9" w:unhideWhenUsed="1" w:qFormat="1"/>
-    <w:lsdException w:name="heading 9" w:semiHidden="1" w:uiPriority="9" w:unhideWhenUsed="1" w:qFormat="1"/>
-    <w:lsdException w:name="index 1" w:semiHidden="1" w:unhideWhenUsed="1"/>
-    <w:lsdException w:name="index 2" w:semiHidden="1" w:unhideWhenUsed="1"/>
-    <w:lsdException w:name="index 3" w:semiHidden="1" w:unhideWhenUsed="1"/>
-    <w:lsdException w:name="index 4" w:semiHidden="1" w:unhideWhenUsed="1"/>
-    <w:lsdException w:name="index 5" w:semiHidden="1" w:unhideWhenUsed="1"/>
-    <w:lsdException w:name="index 6" w:semiHidden="1" w:unhideWhenUsed="1"/>
-    <w:lsdException w:name="index 7" w:semiHidden="1" w:unhideWhenUsed="1"/>
-    <w:lsdException w:name="index 8" w:semiHidden="1" w:unhideWhenUsed="1"/>
-    <w:lsdException w:name="index 9" w:semiHidden="1" w:unhideWhenUsed="1"/>
-    <w:lsdException w:name="toc 1" w:semiHidden="1" w:uiPriority="39" w:unhideWhenUsed="1"/>
-    <w:lsdException w:name="toc 2" w:semiHidden="1" w:uiPriority="39" w:unhideWhenUsed="1"/>
-    <w:lsdException w:name="toc 3" w:semiHidden="1" w:uiPriority="39" w:unhideWhenUsed="1"/>
-    <w:lsdException w:name="toc 4" w:semiHidden="1" w:uiPriority="39" w:unhideWhenUsed="1"/>
-    <w:lsdException w:name="toc 5" w:semiHidden="1" w:uiPriority="39" w:unhideWhenUsed="1"/>
-    <w:lsdException w:name="toc 6" w:semiHidden="1" w:uiPriority="39" w:unhideWhenUsed="1"/>
-    <w:lsdException w:name="toc 7" w:semiHidden="1" w:uiPriority="39" w:unhideWhenUsed="1"/>
-    <w:lsdException w:name="toc 8" w:semiHidden="1" w:uiPriority="39" w:unhideWhenUsed="1"/>
-    <w:lsdException w:name="toc 9" w:semiHidden="1" w:uiPriority="39" w:unhideWhenUsed="1"/>
-    <w:lsdException w:name="Normal Indent" w:semiHidden="1" w:unhideWhenUsed="1"/>
-    <w:lsdException w:name="footnote text" w:semiHidden="1" w:unhideWhenUsed="1"/>
-    <w:lsdException w:name="annotation text" w:semiHidden="1" w:unhideWhenUsed="1"/>
-    <w:lsdException w:name="header" w:semiHidden="1" w:unhideWhenUsed="1"/>
-    <w:lsdException w:name="footer" w:semiHidden="1" w:unhideWhenUsed="1"/>
-    <w:lsdException w:name="index heading" w:semiHidden="1" w:unhideWhenUsed="1"/>
-    <w:lsdException w:name="caption" w:semiHidden="1" w:uiPriority="35" w:unhideWhenUsed="1" w:qFormat="1"/>
-    <w:lsdException w:name="table of figures" w:semiHidden="1" w:unhideWhenUsed="1"/>
-    <w:lsdException w:name="envelope address" w:semiHidden="1" w:unhideWhenUsed="1"/>
-    <w:lsdException w:name="envelope return" w:semiHidden="1" w:unhideWhenUsed="1"/>
-    <w:lsdException w:name="footnote reference" w:semiHidden="1" w:unhideWhenUsed="1"/>
-    <w:lsdException w:name="annotation reference" w:semiHidden="1" w:unhideWhenUsed="1"/>
-    <w:lsdException w:name="line number" w:semiHidden="1" w:unhideWhenUsed="1"/>
-    <w:lsdException w:name="page number" w:semiHidden="1" w:unhideWhenUsed="1"/>
-    <w:lsdException w:name="endnote reference" w:semiHidden="1" w:unhideWhenUsed="1"/>
-    <w:lsdException w:name="endnote text" w:semiHidden="1" w:unhideWhenUsed="1"/>
-    <w:lsdException w:name="table of authorities" w:semiHidden="1" w:unhideWhenUsed="1"/>
-    <w:lsdException w:name="macro" w:semiHidden="1" w:unhideWhenUsed="1"/>
-    <w:lsdException w:name="toa heading" w:semiHidden="1" w:unhideWhenUsed="1"/>
-    <w:lsdException w:name="List" w:semiHidden="1" w:unhideWhenUsed="1"/>
-    <w:lsdException w:name="List Bullet" w:semiHidden="1" w:unhideWhenUsed="1"/>
-    <w:lsdException w:name="List Number" w:semiHidden="1" w:unhideWhenUsed="1"/>
-    <w:lsdException w:name="List 2" w:semiHidden="1" w:unhideWhenUsed="1"/>
-    <w:lsdException w:name="List 3" w:semiHidden="1" w:unhideWhenUsed="1"/>
-    <w:lsdException w:name="List 4" w:semiHidden="1" w:unhideWhenUsed="1"/>
-    <w:lsdException w:name="List 5" w:semiHidden="1" w:unhideWhenUsed="1"/>
-    <w:lsdException w:name="List Bullet 2" w:semiHidden="1" w:unhideWhenUsed="1"/>
-    <w:lsdException w:name="List Bullet 3" w:semiHidden="1" w:unhideWhenUsed="1"/>
-    <w:lsdException w:name="List Bullet 4" w:semiHidden="1" w:unhideWhenUsed="1"/>
-    <w:lsdException w:name="List Bullet 5" w:semiHidden="1" w:unhideWhenUsed="1"/>
-    <w:lsdException w:name="List Number 2" w:semiHidden="1" w:unhideWhenUsed="1"/>
-    <w:lsdException w:name="List Number 3" w:semiHidden="1" w:unhideWhenUsed="1"/>
-    <w:lsdException w:name="List Number 4" w:semiHidden="1" w:unhideWhenUsed="1"/>
-    <w:lsdException w:name="List Number 5" w:semiHidden="1" w:unhideWhenUsed="1"/>
-    <w:lsdException w:name="Title" w:uiPriority="10" w:qFormat="1"/>
-    <w:lsdException w:name="Closing" w:semiHidden="1" w:unhideWhenUsed="1"/>
-    <w:lsdException w:name="Signature" w:semiHidden="1" w:unhideWhenUsed="1"/>
-    <w:lsdException w:name="Default Paragraph Font" w:semiHidden="1" w:uiPriority="1" w:unhideWhenUsed="1"/>
-    <w:lsdException w:name="Body Text" w:semiHidden="1" w:unhideWhenUsed="1"/>
-    <w:lsdException w:name="Body Text Indent" w:semiHidden="1" w:unhideWhenUsed="1"/>
-    <w:lsdException w:name="List Continue" w:semiHidden="1" w:unhideWhenUsed="1"/>
-    <w:lsdException w:name="List Continue 2" w:semiHidden="1" w:unhideWhenUsed="1"/>
-    <w:lsdException w:name="List Continue 3" w:semiHidden="1" w:unhideWhenUsed="1"/>
-    <w:lsdException w:name="List Continue 4" w:semiHidden="1" w:unhideWhenUsed="1"/>
-    <w:lsdException w:name="List Continue 5" w:semiHidden="1" w:unhideWhenUsed="1"/>
-    <w:lsdException w:name="Message Header" w:semiHidden="1" w:unhideWhenUsed="1"/>
-    <w:lsdException w:name="Subtitle" w:uiPriority="11" w:qFormat="1"/>
-    <w:lsdException w:name="Salutation" w:semiHidden="1" w:unhideWhenUsed="1"/>
-    <w:lsdException w:name="Date" w:semiHidden="1" w:unhideWhenUsed="1"/>
-    <w:lsdException w:name="Body Text First Indent" w:semiHidden="1" w:unhideWhenUsed="1"/>
-    <w:lsdException w:name="Body Text First Indent 2" w:semiHidden="1" w:unhideWhenUsed="1"/>
-    <w:lsdException w:name="Note Heading" w:semiHidden="1" w:unhideWhenUsed="1"/>
-    <w:lsdException w:name="Body Text 2" w:semiHidden="1" w:unhideWhenUsed="1"/>
-    <w:lsdException w:name="Body Text 3" w:semiHidden="1" w:unhideWhenUsed="1"/>
-    <w:lsdException w:name="Body Text Indent 2" w:semiHidden="1" w:unhideWhenUsed="1"/>
-    <w:lsdException w:name="Body Text Indent 3" w:semiHidden="1" w:unhideWhenUsed="1"/>
-    <w:lsdException w:name="Block Text" w:semiHidden="1" w:unhideWhenUsed="1"/>
-    <w:lsdException w:name="Hyperlink" w:semiHidden="1" w:unhideWhenUsed="1"/>
-    <w:lsdException w:name="FollowedHyperlink" w:semiHidden="1" w:unhideWhenUsed="1"/>
-    <w:lsdException w:name="Strong" w:uiPriority="22" w:qFormat="1"/>
-    <w:lsdException w:name="Emphasis" w:uiPriority="20" w:qFormat="1"/>
-    <w:lsdException w:name="Document Map" w:semiHidden="1" w:unhideWhenUsed="1"/>
-    <w:lsdException w:name="Plain Text" w:semiHidden="1" w:unhideWhenUsed="1"/>
-    <w:lsdException w:name="E-mail Signature" w:semiHidden="1" w:unhideWhenUsed="1"/>
-    <w:lsdException w:name="HTML Top of Form" w:semiHidden="1" w:unhideWhenUsed="1"/>
-    <w:lsdException w:name="HTML Bottom of Form" w:semiHidden="1" w:unhideWhenUsed="1"/>
-    <w:lsdException w:name="Normal (Web)" w:semiHidden="1" w:unhideWhenUsed="1"/>
-    <w:lsdException w:name="HTML Acronym" w:semiHidden="1" w:unhideWhenUsed="1"/>
-    <w:lsdException w:name="HTML Address" w:semiHidden="1" w:unhideWhenUsed="1"/>
-    <w:lsdException w:name="HTML Cite" w:semiHidden="1" w:unhideWhenUsed="1"/>
-    <w:lsdException w:name="HTML Code" w:semiHidden="1" w:unhideWhenUsed="1"/>
-    <w:lsdException w:name="HTML Definition" w:semiHidden="1" w:unhideWhenUsed="1"/>
-    <w:lsdException w:name="HTML Keyboard" w:semiHidden="1" w:unhideWhenUsed="1"/>
-    <w:lsdException w:name="HTML Preformatted" w:semiHidden="1" w:unhideWhenUsed="1"/>
-    <w:lsdException w:name="HTML Sample" w:semiHidden="1" w:unhideWhenUsed="1"/>
-    <w:lsdException w:name="HTML Typewriter" w:semiHidden="1" w:unhideWhenUsed="1"/>
-    <w:lsdException w:name="HTML Variable" w:semiHidden="1" w:unhideWhenUsed="1"/>
-    <w:lsdException w:name="Normal Table" w:semiHidden="1" w:unhideWhenUsed="1"/>
-    <w:lsdException w:name="annotation subject" w:semiHidden="1" w:unhideWhenUsed="1"/>
-    <w:lsdException w:name="No List" w:semiHidden="1" w:unhideWhenUsed="1"/>
-    <w:lsdException w:name="Outline List 1" w:semiHidden="1" w:unhideWhenUsed="1"/>
-    <w:lsdException w:name="Outline List 2" w:semiHidden="1" w:unhideWhenUsed="1"/>
-    <w:lsdException w:name="Outline List 3" w:semiHidden="1" w:unhideWhenUsed="1"/>
-    <w:lsdException w:name="Table Simple 1" w:semiHidden="1" w:unhideWhenUsed="1"/>
-    <w:lsdException w:name="Table Simple 2" w:semiHidden="1" w:unhideWhenUsed="1"/>
-    <w:lsdException w:name="Table Simple 3" w:semiHidden="1" w:unhideWhenUsed="1"/>
-    <w:lsdException w:name="Table Classic 1" w:semiHidden="1" w:unhideWhenUsed="1"/>
-    <w:lsdException w:name="Table Classic 2" w:semiHidden="1" w:unhideWhenUsed="1"/>
-    <w:lsdException w:name="Table Classic 3" w:semiHidden="1" w:unhideWhenUsed="1"/>
-    <w:lsdException w:name="Table Classic 4" w:semiHidden="1" w:unhideWhenUsed="1"/>
-    <w:lsdException w:name="Table Colorful 1" w:semiHidden="1" w:unhideWhenUsed="1"/>
-    <w:lsdException w:name="Table Colorful 2" w:semiHidden="1" w:unhideWhenUsed="1"/>
-    <w:lsdException w:name="Table Colorful 3" w:semiHidden="1" w:unhideWhenUsed="1"/>
-    <w:lsdException w:name="Table Columns 1" w:semiHidden="1" w:unhideWhenUsed="1"/>
-    <w:lsdException w:name="Table Columns 2" w:semiHidden="1" w:unhideWhenUsed="1"/>
-    <w:lsdException w:name="Table Columns 3" w:semiHidden="1" w:unhideWhenUsed="1"/>
-    <w:lsdException w:name="Table Columns 4" w:semiHidden="1" w:unhideWhenUsed="1"/>
-    <w:lsdException w:name="Table Columns 5" w:semiHidden="1" w:unhideWhenUsed="1"/>
-    <w:lsdException w:name="Table Grid 1" w:semiHidden="1" w:unhideWhenUsed="1"/>
-    <w:lsdException w:name="Table Grid 2" w:semiHidden="1" w:unhideWhenUsed="1"/>
-    <w:lsdException w:name="Table Grid 3" w:semiHidden="1" w:unhideWhenUsed="1"/>
-    <w:lsdException w:name="Table Grid 4" w:semiHidden="1" w:unhideWhenUsed="1"/>
-    <w:lsdException w:name="Table Grid 5" w:semiHidden="1" w:unhideWhenUsed="1"/>
-    <w:lsdException w:name="Table Grid 6" w:semiHidden="1" w:unhideWhenUsed="1"/>
-    <w:lsdException w:name="Table Grid 7" w:semiHidden="1" w:unhideWhenUsed="1"/>
-    <w:lsdException w:name="Table Grid 8" w:semiHidden="1" w:unhideWhenUsed="1"/>
-    <w:lsdException w:name="Table List 1" w:semiHidden="1" w:unhideWhenUsed="1"/>
-    <w:lsdException w:name="Table List 2" w:semiHidden="1" w:unhideWhenUsed="1"/>
-    <w:lsdException w:name="Table List 3" w:semiHidden="1" w:unhideWhenUsed="1"/>
-    <w:lsdException w:name="Table List 4" w:semiHidden="1" w:unhideWhenUsed="1"/>
-    <w:lsdException w:name="Table List 5" w:semiHidden="1" w:unhideWhenUsed="1"/>
-    <w:lsdException w:name="Table List 6" w:semiHidden="1" w:unhideWhenUsed="1"/>
-    <w:lsdException w:name="Table List 7" w:semiHidden="1" w:unhideWhenUsed="1"/>
-    <w:lsdException w:name="Table List 8" w:semiHidden="1" w:unhideWhenUsed="1"/>
-    <w:lsdException w:name="Table 3D effects 1" w:semiHidden="1" w:unhideWhenUsed="1"/>
-    <w:lsdException w:name="Table 3D effects 2" w:semiHidden="1" w:unhideWhenUsed="1"/>
-    <w:lsdException w:name="Table 3D effects 3" w:semiHidden="1" w:unhideWhenUsed="1"/>
-    <w:lsdException w:name="Table Contemporary" w:semiHidden="1" w:unhideWhenUsed="1"/>
-    <w:lsdException w:name="Table Elegant" w:semiHidden="1" w:unhideWhenUsed="1"/>
-    <w:lsdException w:name="Table Professional" w:semiHidden="1" w:unhideWhenUsed="1"/>
-    <w:lsdException w:name="Table Subtle 1" w:semiHidden="1" w:unhideWhenUsed="1"/>
-    <w:lsdException w:name="Table Subtle 2" w:semiHidden="1" w:unhideWhenUsed="1"/>
-    <w:lsdException w:name="Table Web 1" w:semiHidden="1" w:unhideWhenUsed="1"/>
-    <w:lsdException w:name="Table Web 2" w:semiHidden="1" w:unhideWhenUsed="1"/>
-    <w:lsdException w:name="Table Web 3" w:semiHidden="1" w:unhideWhenUsed="1"/>
-    <w:lsdException w:name="Balloon Text" w:semiHidden="1" w:unhideWhenUsed="1"/>
-    <w:lsdException w:name="Table Grid" w:uiPriority="39"/>
-    <w:lsdException w:name="Table Theme" w:semiHidden="1" w:unhideWhenUsed="1"/>
-    <w:lsdException w:name="Placeholder Text" w:semiHidden="1"/>
-    <w:lsdException w:name="No Spacing" w:uiPriority="1" w:qFormat="1"/>
-    <w:lsdException w:name="Light Shading" w:uiPriority="60"/>
-    <w:lsdException w:name="Light List" w:uiPriority="61"/>
-    <w:lsdException w:name="Light Grid" w:uiPriority="62"/>
-    <w:lsdException w:name="Medium Shading 1" w:uiPriority="63"/>
-    <w:lsdException w:name="Medium Shading 2" w:uiPriority="64"/>
-    <w:lsdException w:name="Medium List 1" w:uiPriority="65"/>
-    <w:lsdException w:name="Medium List 2" w:uiPriority="66"/>
-    <w:lsdException w:name="Medium Grid 1" w:uiPriority="67"/>
-    <w:lsdException w:name="Medium Grid 2" w:uiPriority="68"/>
-    <w:lsdException w:name="Medium Grid 3" w:uiPriority="69"/>
-    <w:lsdException w:name="Dark List" w:uiPriority="70"/>
-    <w:lsdException w:name="Colorful Shading" w:uiPriority="71"/>
-    <w:lsdException w:name="Colorful List" w:uiPriority="72"/>
-    <w:lsdException w:name="Colorful Grid" w:uiPriority="73"/>
-    <w:lsdException w:name="Light Shading Accent 1" w:uiPriority="60"/>
-    <w:lsdException w:name="Light List Accent 1" w:uiPriority="61"/>
-    <w:lsdException w:name="Light Grid Accent 1" w:uiPriority="62"/>
-    <w:lsdException w:name="Medium Shading 1 Accent 1" w:uiPriority="63"/>
-    <w:lsdException w:name="Medium Shading 2 Accent 1" w:uiPriority="64"/>
-    <w:lsdException w:name="Medium List 1 Accent 1" w:uiPriority="65"/>
-    <w:lsdException w:name="Revision" w:semiHidden="1"/>
-    <w:lsdException w:name="List Paragraph" w:uiPriority="34" w:qFormat="1"/>
-    <w:lsdException w:name="Quote" w:uiPriority="29" w:qFormat="1"/>
-    <w:lsdException w:name="Intense Quote" w:uiPriority="30" w:qFormat="1"/>
-    <w:lsdException w:name="Medium List 2 Accent 1" w:uiPriority="66"/>
-    <w:lsdException w:name="Medium Grid 1 Accent 1" w:uiPriority="67"/>
-    <w:lsdException w:name="Medium Grid 2 Accent 1" w:uiPriority="68"/>
-    <w:lsdException w:name="Medium Grid 3 Accent 1" w:uiPriority="69"/>
-    <w:lsdException w:name="Dark List Accent 1" w:uiPriority="70"/>
-    <w:lsdException w:name="Colorful Shading Accent 1" w:uiPriority="71"/>
-    <w:lsdException w:name="Colorful List Accent 1" w:uiPriority="72"/>
-    <w:lsdException w:name="Colorful Grid Accent 1" w:uiPriority="73"/>
-    <w:lsdException w:name="Light Shading Accent 2" w:uiPriority="60"/>
-    <w:lsdException w:name="Light List Accent 2" w:uiPriority="61"/>
-    <w:lsdException w:name="Light Grid Accent 2" w:uiPriority="62"/>
-    <w:lsdException w:name="Medium Shading 1 Accent 2" w:uiPriority="63"/>
-    <w:lsdException w:name="Medium Shading 2 Accent 2" w:uiPriority="64"/>
-    <w:lsdException w:name="Medium List 1 Accent 2" w:uiPriority="65"/>
-    <w:lsdException w:name="Medium List 2 Accent 2" w:uiPriority="66"/>
-    <w:lsdException w:name="Medium Grid 1 Accent 2" w:uiPriority="67"/>
-    <w:lsdException w:name="Medium Grid 2 Accent 2" w:uiPriority="68"/>
-    <w:lsdException w:name="Medium Grid 3 Accent 2" w:uiPriority="69"/>
-    <w:lsdException w:name="Dark List Accent 2" w:uiPriority="70"/>
-    <w:lsdException w:name="Colorful Shading Accent 2" w:uiPriority="71"/>
-    <w:lsdException w:name="Colorful List Accent 2" w:uiPriority="72"/>
-    <w:lsdException w:name="Colorful Grid Accent 2" w:uiPriority="73"/>
-    <w:lsdException w:name="Light Shading Accent 3" w:uiPriority="60"/>
-    <w:lsdException w:name="Light List Accent 3" w:uiPriority="61"/>
-    <w:lsdException w:name="Light Grid Accent 3" w:uiPriority="62"/>
-    <w:lsdException w:name="Medium Shading 1 Accent 3" w:uiPriority="63"/>
-    <w:lsdException w:name="Medium Shading 2 Accent 3" w:uiPriority="64"/>
-    <w:lsdException w:name="Medium List 1 Accent 3" w:uiPriority="65"/>
-    <w:lsdException w:name="Medium List 2 Accent 3" w:uiPriority="66"/>
-    <w:lsdException w:name="Medium Grid 1 Accent 3" w:uiPriority="67"/>
-    <w:lsdException w:name="Medium Grid 2 Accent 3" w:uiPriority="68"/>
-    <w:lsdException w:name="Medium Grid 3 Accent 3" w:uiPriority="69"/>
-    <w:lsdException w:name="Dark List Accent 3" w:uiPriority="70"/>
-    <w:lsdException w:name="Colorful Shading Accent 3" w:uiPriority="71"/>
-    <w:lsdException w:name="Colorful List Accent 3" w:uiPriority="72"/>
-    <w:lsdException w:name="Colorful Grid Accent 3" w:uiPriority="73"/>
-    <w:lsdException w:name="Light Shading Accent 4" w:uiPriority="60"/>
-    <w:lsdException w:name="Light List Accent 4" w:uiPriority="61"/>
-    <w:lsdException w:name="Light Grid Accent 4" w:uiPriority="62"/>
-    <w:lsdException w:name="Medium Shading 1 Accent 4" w:uiPriority="63"/>
-    <w:lsdException w:name="Medium Shading 2 Accent 4" w:uiPriority="64"/>
-    <w:lsdException w:name="Medium List 1 Accent 4" w:uiPriority="65"/>
-    <w:lsdException w:name="Medium List 2 Accent 4" w:uiPriority="66"/>
-    <w:lsdException w:name="Medium Grid 1 Accent 4" w:uiPriority="67"/>
-    <w:lsdException w:name="Medium Grid 2 Accent 4" w:uiPriority="68"/>
-    <w:lsdException w:name="Medium Grid 3 Accent 4" w:uiPriority="69"/>
-    <w:lsdException w:name="Dark List Accent 4" w:uiPriority="70"/>
-    <w:lsdException w:name="Colorful Shading Accent 4" w:uiPriority="71"/>
-    <w:lsdException w:name="Colorful List Accent 4" w:uiPriority="72"/>
-    <w:lsdException w:name="Colorful Grid Accent 4" w:uiPriority="73"/>
-    <w:lsdException w:name="Light Shading Accent 5" w:uiPriority="60"/>
-    <w:lsdException w:name="Light List Accent 5" w:uiPriority="61"/>
-    <w:lsdException w:name="Light Grid Accent 5" w:uiPriority="62"/>
-    <w:lsdException w:name="Medium Shading 1 Accent 5" w:uiPriority="63"/>
-    <w:lsdException w:name="Medium Shading 2 Accent 5" w:uiPriority="64"/>
-    <w:lsdException w:name="Medium List 1 Accent 5" w:uiPriority="65"/>
-    <w:lsdException w:name="Medium List 2 Accent 5" w:uiPriority="66"/>
-    <w:lsdException w:name="Medium Grid 1 Accent 5" w:uiPriority="67"/>
-    <w:lsdException w:name="Medium Grid 2 Accent 5" w:uiPriority="68"/>
-    <w:lsdException w:name="Medium Grid 3 Accent 5" w:uiPriority="69"/>
-    <w:lsdException w:name="Dark List Accent 5" w:uiPriority="70"/>
-    <w:lsdException w:name="Colorful Shading Accent 5" w:uiPriority="71"/>
-    <w:lsdException w:name="Colorful List Accent 5" w:uiPriority="72"/>
-    <w:lsdException w:name="Colorful Grid Accent 5" w:uiPriority="73"/>
-    <w:lsdException w:name="Light Shading Accent 6" w:uiPriority="60"/>
-    <w:lsdException w:name="Light List Accent 6" w:uiPriority="61"/>
-    <w:lsdException w:name="Light Grid Accent 6" w:uiPriority="62"/>
-    <w:lsdException w:name="Medium Shading 1 Accent 6" w:uiPriority="63"/>
-    <w:lsdException w:name="Medium Shading 2 Accent 6" w:uiPriority="64"/>
-    <w:lsdException w:name="Medium List 1 Accent 6" w:uiPriority="65"/>
-    <w:lsdException w:name="Medium List 2 Accent 6" w:uiPriority="66"/>
-    <w:lsdException w:name="Medium Grid 1 Accent 6" w:uiPriority="67"/>
-    <w:lsdException w:name="Medium Grid 2 Accent 6" w:uiPriority="68"/>
-    <w:lsdException w:name="Medium Grid 3 Accent 6" w:uiPriority="69"/>
-    <w:lsdException w:name="Dark List Accent 6" w:uiPriority="70"/>
-    <w:lsdException w:name="Colorful Shading Accent 6" w:uiPriority="71"/>
-    <w:lsdException w:name="Colorful List Accent 6" w:uiPriority="72"/>
-    <w:lsdException w:name="Colorful Grid Accent 6" w:uiPriority="73"/>
-    <w:lsdException w:name="Subtle Emphasis" w:uiPriority="19" w:qFormat="1"/>
-    <w:lsdException w:name="Intense Emphasis" w:uiPriority="21" w:qFormat="1"/>
-    <w:lsdException w:name="Subtle Reference" w:uiPriority="31" w:qFormat="1"/>
-    <w:lsdException w:name="Intense Reference" w:uiPriority="32" w:qFormat="1"/>
-    <w:lsdException w:name="Book Title" w:uiPriority="33" w:qFormat="1"/>
-    <w:lsdException w:name="Bibliography" w:semiHidden="1" w:uiPriority="37" w:unhideWhenUsed="1"/>
-    <w:lsdException w:name="TOC Heading" w:semiHidden="1" w:uiPriority="39" w:unhideWhenUsed="1" w:qFormat="1"/>
-    <w:lsdException w:name="Plain Table 1" w:uiPriority="41"/>
-    <w:lsdException w:name="Plain Table 2" w:uiPriority="42"/>
-    <w:lsdException w:name="Plain Table 3" w:uiPriority="43"/>
-    <w:lsdException w:name="Plain Table 4" w:uiPriority="44"/>
-    <w:lsdException w:name="Plain Table 5" w:uiPriority="45"/>
-    <w:lsdException w:name="Grid Table Light" w:uiPriority="40"/>
-    <w:lsdException w:name="Grid Table 1 Light" w:uiPriority="46"/>
-    <w:lsdException w:name="Grid Table 2" w:uiPriority="47"/>
-    <w:lsdException w:name="Grid Table 3" w:uiPriority="48"/>
-    <w:lsdException w:name="Grid Table 4" w:uiPriority="49"/>
-    <w:lsdException w:name="Grid Table 5 Dark" w:uiPriority="50"/>
-    <w:lsdException w:name="Grid Table 6 Colorful" w:uiPriority="51"/>
-    <w:lsdException w:name="Grid Table 7 Colorful" w:uiPriority="52"/>
-    <w:lsdException w:name="Grid Table 1 Light Accent 1" w:uiPriority="46"/>
-    <w:lsdException w:name="Grid Table 2 Accent 1" w:uiPriority="47"/>
-    <w:lsdException w:name="Grid Table 3 Accent 1" w:uiPriority="48"/>
-    <w:lsdException w:name="Grid Table 4 Accent 1" w:uiPriority="49"/>
-    <w:lsdException w:name="Grid Table 5 Dark Accent 1" w:uiPriority="50"/>
-    <w:lsdException w:name="Grid Table 6 Colorful Accent 1" w:uiPriority="51"/>
-    <w:lsdException w:name="Grid Table 7 Colorful Accent 1" w:uiPriority="52"/>
-    <w:lsdException w:name="Grid Table 1 Light Accent 2" w:uiPriority="46"/>
-    <w:lsdException w:name="Grid Table 2 Accent 2" w:uiPriority="47"/>
-    <w:lsdException w:name="Grid Table 3 Accent 2" w:uiPriority="48"/>
-    <w:lsdException w:name="Grid Table 4 Accent 2" w:uiPriority="49"/>
-    <w:lsdException w:name="Grid Table 5 Dark Accent 2" w:uiPriority="50"/>
-    <w:lsdException w:name="Grid Table 6 Colorful Accent 2" w:uiPriority="51"/>
-    <w:lsdException w:name="Grid Table 7 Colorful Accent 2" w:uiPriority="52"/>
-    <w:lsdException w:name="Grid Table 1 Light Accent 3" w:uiPriority="46"/>
-    <w:lsdException w:name="Grid Table 2 Accent 3" w:uiPriority="47"/>
-    <w:lsdException w:name="Grid Table 3 Accent 3" w:uiPriority="48"/>
-    <w:lsdException w:name="Grid Table 4 Accent 3" w:uiPriority="49"/>
-    <w:lsdException w:name="Grid Table 5 Dark Accent 3" w:uiPriority="50"/>
-    <w:lsdException w:name="Grid Table 6 Colorful Accent 3" w:uiPriority="51"/>
-    <w:lsdException w:name="Grid Table 7 Colorful Accent 3" w:uiPriority="52"/>
-    <w:lsdException w:name="Grid Table 1 Light Accent 4" w:uiPriority="46"/>
-    <w:lsdException w:name="Grid Table 2 Accent 4" w:uiPriority="47"/>
-    <w:lsdException w:name="Grid Table 3 Accent 4" w:uiPriority="48"/>
-    <w:lsdException w:name="Grid Table 4 Accent 4" w:uiPriority="49"/>
-    <w:lsdException w:name="Grid Table 5 Dark Accent 4" w:uiPriority="50"/>
-    <w:lsdException w:name="Grid Table 6 Colorful Accent 4" w:uiPriority="51"/>
-    <w:lsdException w:name="Grid Table 7 Colorful Accent 4" w:uiPriority="52"/>
-    <w:lsdException w:name="Grid Table 1 Light Accent 5" w:uiPriority="46"/>
-    <w:lsdException w:name="Grid Table 2 Accent 5" w:uiPriority="47"/>
-    <w:lsdException w:name="Grid Table 3 Accent 5" w:uiPriority="48"/>
-    <w:lsdException w:name="Grid Table 4 Accent 5" w:uiPriority="49"/>
-    <w:lsdException w:name="Grid Table 5 Dark Accent 5" w:uiPriority="50"/>
-    <w:lsdException w:name="Grid Table 6 Colorful Accent 5" w:uiPriority="51"/>
-    <w:lsdException w:name="Grid Table 7 Colorful Accent 5" w:uiPriority="52"/>
-    <w:lsdException w:name="Grid Table 1 Light Accent 6" w:uiPriority="46"/>
-    <w:lsdException w:name="Grid Table 2 Accent 6" w:uiPriority="47"/>
-    <w:lsdException w:name="Grid Table 3 Accent 6" w:uiPriority="48"/>
-    <w:lsdException w:name="Grid Table 4 Accent 6" w:uiPriority="49"/>
-    <w:lsdException w:name="Grid Table 5 Dark Accent 6" w:uiPriority="50"/>
-    <w:lsdException w:name="Grid Table 6 Colorful Accent 6" w:uiPriority="51"/>
-    <w:lsdException w:name="Grid Table 7 Colorful Accent 6" w:uiPriority="52"/>
-    <w:lsdException w:name="List Table 1 Light" w:uiPriority="46"/>
-    <w:lsdException w:name="List Table 2" w:uiPriority="47"/>
-    <w:lsdException w:name="List Table 3" w:uiPriority="48"/>
-    <w:lsdException w:name="List Table 4" w:uiPriority="49"/>
-    <w:lsdException w:name="List Table 5 Dark" w:uiPriority="50"/>
-    <w:lsdException w:name="List Table 6 Colorful" w:uiPriority="51"/>
-    <w:lsdException w:name="List Table 7 Colorful" w:uiPriority="52"/>
-    <w:lsdException w:name="List Table 1 Light Accent 1" w:uiPriority="46"/>
-    <w:lsdException w:name="List Table 2 Accent 1" w:uiPriority="47"/>
-    <w:lsdException w:name="List Table 3 Accent 1" w:uiPriority="48"/>
-    <w:lsdException w:name="List Table 4 Accent 1" w:uiPriority="49"/>
-    <w:lsdException w:name="List Table 5 Dark Accent 1" w:uiPriority="50"/>
-    <w:lsdException w:name="List Table 6 Colorful Accent 1" w:uiPriority="51"/>
-    <w:lsdException w:name="List Table 7 Colorful Accent 1" w:uiPriority="52"/>
-    <w:lsdException w:name="List Table 1 Light Accent 2" w:uiPriority="46"/>
-    <w:lsdException w:name="List Table 2 Accent 2" w:uiPriority="47"/>
-    <w:lsdException w:name="List Table 3 Accent 2" w:uiPriority="48"/>
-    <w:lsdException w:name="List Table 4 Accent 2" w:uiPriority="49"/>
-    <w:lsdException w:name="List Table 5 Dark Accent 2" w:uiPriority="50"/>
-    <w:lsdException w:name="List Table 6 Colorful Accent 2" w:uiPriority="51"/>
-    <w:lsdException w:name="List Table 7 Colorful Accent 2" w:uiPriority="52"/>
-    <w:lsdException w:name="List Table 1 Light Accent 3" w:uiPriority="46"/>
-    <w:lsdException w:name="List Table 2 Accent 3" w:uiPriority="47"/>
-    <w:lsdException w:name="List Table 3 Accent 3" w:uiPriority="48"/>
-    <w:lsdException w:name="List Table 4 Accent 3" w:uiPriority="49"/>
-    <w:lsdException w:name="List Table 5 Dark Accent 3" w:uiPriority="50"/>
-    <w:lsdException w:name="List Table 6 Colorful Accent 3" w:uiPriority="51"/>
-    <w:lsdException w:name="List Table 7 Colorful Accent 3" w:uiPriority="52"/>
-    <w:lsdException w:name="List Table 1 Light Accent 4" w:uiPriority="46"/>
-    <w:lsdException w:name="List Table 2 Accent 4" w:uiPriority="47"/>
-    <w:lsdException w:name="List Table 3 Accent 4" w:uiPriority="48"/>
-    <w:lsdException w:name="List Table 4 Accent 4" w:uiPriority="49"/>
-    <w:lsdException w:name="List Table 5 Dark Accent 4" w:uiPriority="50"/>
-    <w:lsdException w:name="List Table 6 Colorful Accent 4" w:uiPriority="51"/>
-    <w:lsdException w:name="List Table 7 Colorful Accent 4" w:uiPriority="52"/>
-    <w:lsdException w:name="List Table 1 Light Accent 5" w:uiPriority="46"/>
-    <w:lsdException w:name="List Table 2 Accent 5" w:uiPriority="47"/>
-    <w:lsdException w:name="List Table 3 Accent 5" w:uiPriority="48"/>
-    <w:lsdException w:name="List Table 4 Accent 5" w:uiPriority="49"/>
-    <w:lsdException w:name="List Table 5 Dark Accent 5" w:uiPriority="50"/>
-    <w:lsdException w:name="List Table 6 Colorful Accent 5" w:uiPriority="51"/>
-    <w:lsdException w:name="List Table 7 Colorful Accent 5" w:uiPriority="52"/>
-    <w:lsdException w:name="List Table 1 Light Accent 6" w:uiPriority="46"/>
-    <w:lsdException w:name="List Table 2 Accent 6" w:uiPriority="47"/>
-    <w:lsdException w:name="List Table 3 Accent 6" w:uiPriority="48"/>
-    <w:lsdException w:name="List Table 4 Accent 6" w:uiPriority="49"/>
-    <w:lsdException w:name="List Table 5 Dark Accent 6" w:uiPriority="50"/>
-    <w:lsdException w:name="List Table 6 Colorful Accent 6" w:uiPriority="51"/>
-    <w:lsdException w:name="List Table 7 Colorful Accent 6" w:uiPriority="52"/>
+  <w:latentStyles w:defLockedState="0" w:defUIPriority="99" w:defSemiHidden="1" w:defUnhideWhenUsed="1" w:defQFormat="0" w:count="267">
+    <w:lsdException w:name="Normal" w:semiHidden="0" w:uiPriority="0" w:unhideWhenUsed="0" w:qFormat="1"/>
+    <w:lsdException w:name="heading 1" w:semiHidden="0" w:uiPriority="9" w:unhideWhenUsed="0" w:qFormat="1"/>
+    <w:lsdException w:name="heading 2" w:uiPriority="9" w:qFormat="1"/>
+    <w:lsdException w:name="heading 3" w:uiPriority="9" w:qFormat="1"/>
+    <w:lsdException w:name="heading 4" w:uiPriority="9" w:qFormat="1"/>
+    <w:lsdException w:name="heading 5" w:uiPriority="9" w:qFormat="1"/>
+    <w:lsdException w:name="heading 6" w:uiPriority="9" w:qFormat="1"/>
+    <w:lsdException w:name="heading 7" w:uiPriority="9" w:qFormat="1"/>
+    <w:lsdException w:name="heading 8" w:uiPriority="9" w:qFormat="1"/>
+    <w:lsdException w:name="heading 9" w:uiPriority="9" w:qFormat="1"/>
+    <w:lsdException w:name="toc 1" w:uiPriority="39"/>
+    <w:lsdException w:name="toc 2" w:uiPriority="39"/>
+    <w:lsdException w:name="toc 3" w:uiPriority="39"/>
+    <w:lsdException w:name="toc 4" w:uiPriority="39"/>
+    <w:lsdException w:name="toc 5" w:uiPriority="39"/>
+    <w:lsdException w:name="toc 6" w:uiPriority="39"/>
+    <w:lsdException w:name="toc 7" w:uiPriority="39"/>
+    <w:lsdException w:name="toc 8" w:uiPriority="39"/>
+    <w:lsdException w:name="toc 9" w:uiPriority="39"/>
+    <w:lsdException w:name="caption" w:uiPriority="35" w:qFormat="1"/>
+    <w:lsdException w:name="Title" w:semiHidden="0" w:uiPriority="10" w:unhideWhenUsed="0" w:qFormat="1"/>
+    <w:lsdException w:name="Default Paragraph Font" w:uiPriority="1"/>
+    <w:lsdException w:name="Subtitle" w:semiHidden="0" w:uiPriority="11" w:unhideWhenUsed="0" w:qFormat="1"/>
+    <w:lsdException w:name="Strong" w:semiHidden="0" w:uiPriority="22" w:unhideWhenUsed="0" w:qFormat="1"/>
+    <w:lsdException w:name="Emphasis" w:semiHidden="0" w:uiPriority="20" w:unhideWhenUsed="0" w:qFormat="1"/>
+    <w:lsdException w:name="Table Grid" w:semiHidden="0" w:uiPriority="39" w:unhideWhenUsed="0"/>
+    <w:lsdException w:name="Placeholder Text" w:unhideWhenUsed="0"/>
+    <w:lsdException w:name="No Spacing" w:semiHidden="0" w:uiPriority="1" w:unhideWhenUsed="0" w:qFormat="1"/>
+    <w:lsdException w:name="Light Shading" w:semiHidden="0" w:uiPriority="60" w:unhideWhenUsed="0"/>
+    <w:lsdException w:name="Light List" w:semiHidden="0" w:uiPriority="61" w:unhideWhenUsed="0"/>
+    <w:lsdException w:name="Light Grid" w:semiHidden="0" w:uiPriority="62" w:unhideWhenUsed="0"/>
+    <w:lsdException w:name="Medium Shading 1" w:semiHidden="0" w:uiPriority="63" w:unhideWhenUsed="0"/>
+    <w:lsdException w:name="Medium Shading 2" w:semiHidden="0" w:uiPriority="64" w:unhideWhenUsed="0"/>
+    <w:lsdException w:name="Medium List 1" w:semiHidden="0" w:uiPriority="65" w:unhideWhenUsed="0"/>
+    <w:lsdException w:name="Medium List 2" w:semiHidden="0" w:uiPriority="66" w:unhideWhenUsed="0"/>
+    <w:lsdException w:name="Medium Grid 1" w:semiHidden="0" w:uiPriority="67" w:unhideWhenUsed="0"/>
+    <w:lsdException w:name="Medium Grid 2" w:semiHidden="0" w:uiPriority="68" w:unhideWhenUsed="0"/>
+    <w:lsdException w:name="Medium Grid 3" w:semiHidden="0" w:uiPriority="69" w:unhideWhenUsed="0"/>
+    <w:lsdException w:name="Dark List" w:semiHidden="0" w:uiPriority="70" w:unhideWhenUsed="0"/>
+    <w:lsdException w:name="Colorful Shading" w:semiHidden="0" w:uiPriority="71" w:unhideWhenUsed="0"/>
+    <w:lsdException w:name="Colorful List" w:semiHidden="0" w:uiPriority="72" w:unhideWhenUsed="0"/>
+    <w:lsdException w:name="Colorful Grid" w:semiHidden="0" w:uiPriority="73" w:unhideWhenUsed="0"/>
+    <w:lsdException w:name="Light Shading Accent 1" w:semiHidden="0" w:uiPriority="60" w:unhideWhenUsed="0"/>
+    <w:lsdException w:name="Light List Accent 1" w:semiHidden="0" w:uiPriority="61" w:unhideWhenUsed="0"/>
+    <w:lsdException w:name="Light Grid Accent 1" w:semiHidden="0" w:uiPriority="62" w:unhideWhenUsed="0"/>
+    <w:lsdException w:name="Medium Shading 1 Accent 1" w:semiHidden="0" w:uiPriority="63" w:unhideWhenUsed="0"/>
+    <w:lsdException w:name="Medium Shading 2 Accent 1" w:semiHidden="0" w:uiPriority="64" w:unhideWhenUsed="0"/>
+    <w:lsdException w:name="Medium List 1 Accent 1" w:semiHidden="0" w:uiPriority="65" w:unhideWhenUsed="0"/>
+    <w:lsdException w:name="Revision" w:unhideWhenUsed="0"/>
+    <w:lsdException w:name="List Paragraph" w:semiHidden="0" w:uiPriority="34" w:unhideWhenUsed="0" w:qFormat="1"/>
+    <w:lsdException w:name="Quote" w:semiHidden="0" w:uiPriority="29" w:unhideWhenUsed="0" w:qFormat="1"/>
+    <w:lsdException w:name="Intense Quote" w:semiHidden="0" w:uiPriority="30" w:unhideWhenUsed="0" w:qFormat="1"/>
+    <w:lsdException w:name="Medium List 2 Accent 1" w:semiHidden="0" w:uiPriority="66" w:unhideWhenUsed="0"/>
+    <w:lsdException w:name="Medium Grid 1 Accent 1" w:semiHidden="0" w:uiPriority="67" w:unhideWhenUsed="0"/>
+    <w:lsdException w:name="Medium Grid 2 Accent 1" w:semiHidden="0" w:uiPriority="68" w:unhideWhenUsed="0"/>
+    <w:lsdException w:name="Medium Grid 3 Accent 1" w:semiHidden="0" w:uiPriority="69" w:unhideWhenUsed="0"/>
+    <w:lsdException w:name="Dark List Accent 1" w:semiHidden="0" w:uiPriority="70" w:unhideWhenUsed="0"/>
+    <w:lsdException w:name="Colorful Shading Accent 1" w:semiHidden="0" w:uiPriority="71" w:unhideWhenUsed="0"/>
+    <w:lsdException w:name="Colorful List Accent 1" w:semiHidden="0" w:uiPriority="72" w:unhideWhenUsed="0"/>
+    <w:lsdException w:name="Colorful Grid Accent 1" w:semiHidden="0" w:uiPriority="73" w:unhideWhenUsed="0"/>
+    <w:lsdException w:name="Light Shading Accent 2" w:semiHidden="0" w:uiPriority="60" w:unhideWhenUsed="0"/>
+    <w:lsdException w:name="Light List Accent 2" w:semiHidden="0" w:uiPriority="61" w:unhideWhenUsed="0"/>
+    <w:lsdException w:name="Light Grid Accent 2" w:semiHidden="0" w:uiPriority="62" w:unhideWhenUsed="0"/>
+    <w:lsdException w:name="Medium Shading 1 Accent 2" w:semiHidden="0" w:uiPriority="63" w:unhideWhenUsed="0"/>
+    <w:lsdException w:name="Medium Shading 2 Accent 2" w:semiHidden="0" w:uiPriority="64" w:unhideWhenUsed="0"/>
+    <w:lsdException w:name="Medium List 1 Accent 2" w:semiHidden="0" w:uiPriority="65" w:unhideWhenUsed="0"/>
+    <w:lsdException w:name="Medium List 2 Accent 2" w:semiHidden="0" w:uiPriority="66" w:unhideWhenUsed="0"/>
+    <w:lsdException w:name="Medium Grid 1 Accent 2" w:semiHidden="0" w:uiPriority="67" w:unhideWhenUsed="0"/>
+    <w:lsdException w:name="Medium Grid 2 Accent 2" w:semiHidden="0" w:uiPriority="68" w:unhideWhenUsed="0"/>
+    <w:lsdException w:name="Medium Grid 3 Accent 2" w:semiHidden="0" w:uiPriority="69" w:unhideWhenUsed="0"/>
+    <w:lsdException w:name="Dark List Accent 2" w:semiHidden="0" w:uiPriority="70" w:unhideWhenUsed="0"/>
+    <w:lsdException w:name="Colorful Shading Accent 2" w:semiHidden="0" w:uiPriority="71" w:unhideWhenUsed="0"/>
+    <w:lsdException w:name="Colorful List Accent 2" w:semiHidden="0" w:uiPriority="72" w:unhideWhenUsed="0"/>
+    <w:lsdException w:name="Colorful Grid Accent 2" w:semiHidden="0" w:uiPriority="73" w:unhideWhenUsed="0"/>
+    <w:lsdException w:name="Light Shading Accent 3" w:semiHidden="0" w:uiPriority="60" w:unhideWhenUsed="0"/>
+    <w:lsdException w:name="Light List Accent 3" w:semiHidden="0" w:uiPriority="61" w:unhideWhenUsed="0"/>
+    <w:lsdException w:name="Light Grid Accent 3" w:semiHidden="0" w:uiPriority="62" w:unhideWhenUsed="0"/>
+    <w:lsdException w:name="Medium Shading 1 Accent 3" w:semiHidden="0" w:uiPriority="63" w:unhideWhenUsed="0"/>
+    <w:lsdException w:name="Medium Shading 2 Accent 3" w:semiHidden="0" w:uiPriority="64" w:unhideWhenUsed="0"/>
+    <w:lsdException w:name="Medium List 1 Accent 3" w:semiHidden="0" w:uiPriority="65" w:unhideWhenUsed="0"/>
+    <w:lsdException w:name="Medium List 2 Accent 3" w:semiHidden="0" w:uiPriority="66" w:unhideWhenUsed="0"/>
+    <w:lsdException w:name="Medium Grid 1 Accent 3" w:semiHidden="0" w:uiPriority="67" w:unhideWhenUsed="0"/>
+    <w:lsdException w:name="Medium Grid 2 Accent 3" w:semiHidden="0" w:uiPriority="68" w:unhideWhenUsed="0"/>
+    <w:lsdException w:name="Medium Grid 3 Accent 3" w:semiHidden="0" w:uiPriority="69" w:unhideWhenUsed="0"/>
+    <w:lsdException w:name="Dark List Accent 3" w:semiHidden="0" w:uiPriority="70" w:unhideWhenUsed="0"/>
+    <w:lsdException w:name="Colorful Shading Accent 3" w:semiHidden="0" w:uiPriority="71" w:unhideWhenUsed="0"/>
+    <w:lsdException w:name="Colorful List Accent 3" w:semiHidden="0" w:uiPriority="72" w:unhideWhenUsed="0"/>
+    <w:lsdException w:name="Colorful Grid Accent 3" w:semiHidden="0" w:uiPriority="73" w:unhideWhenUsed="0"/>
+    <w:lsdException w:name="Light Shading Accent 4" w:semiHidden="0" w:uiPriority="60" w:unhideWhenUsed="0"/>
+    <w:lsdException w:name="Light List Accent 4" w:semiHidden="0" w:uiPriority="61" w:unhideWhenUsed="0"/>
+    <w:lsdException w:name="Light Grid Accent 4" w:semiHidden="0" w:uiPriority="62" w:unhideWhenUsed="0"/>
+    <w:lsdException w:name="Medium Shading 1 Accent 4" w:semiHidden="0" w:uiPriority="63" w:unhideWhenUsed="0"/>
+    <w:lsdException w:name="Medium Shading 2 Accent 4" w:semiHidden="0" w:uiPriority="64" w:unhideWhenUsed="0"/>
+    <w:lsdException w:name="Medium List 1 Accent 4" w:semiHidden="0" w:uiPriority="65" w:unhideWhenUsed="0"/>
+    <w:lsdException w:name="Medium List 2 Accent 4" w:semiHidden="0" w:uiPriority="66" w:unhideWhenUsed="0"/>
+    <w:lsdException w:name="Medium Grid 1 Accent 4" w:semiHidden="0" w:uiPriority="67" w:unhideWhenUsed="0"/>
+    <w:lsdException w:name="Medium Grid 2 Accent 4" w:semiHidden="0" w:uiPriority="68" w:unhideWhenUsed="0"/>
+    <w:lsdException w:name="Medium Grid 3 Accent 4" w:semiHidden="0" w:uiPriority="69" w:unhideWhenUsed="0"/>
+    <w:lsdException w:name="Dark List Accent 4" w:semiHidden="0" w:uiPriority="70" w:unhideWhenUsed="0"/>
+    <w:lsdException w:name="Colorful Shading Accent 4" w:semiHidden="0" w:uiPriority="71" w:unhideWhenUsed="0"/>
+    <w:lsdException w:name="Colorful List Accent 4" w:semiHidden="0" w:uiPriority="72" w:unhideWhenUsed="0"/>
+    <w:lsdException w:name="Colorful Grid Accent 4" w:semiHidden="0" w:uiPriority="73" w:unhideWhenUsed="0"/>
+    <w:lsdException w:name="Light Shading Accent 5" w:semiHidden="0" w:uiPriority="60" w:unhideWhenUsed="0"/>
+    <w:lsdException w:name="Light List Accent 5" w:semiHidden="0" w:uiPriority="61" w:unhideWhenUsed="0"/>
+    <w:lsdException w:name="Light Grid Accent 5" w:semiHidden="0" w:uiPriority="62" w:unhideWhenUsed="0"/>
+    <w:lsdException w:name="Medium Shading 1 Accent 5" w:semiHidden="0" w:uiPriority="63" w:unhideWhenUsed="0"/>
+    <w:lsdException w:name="Medium Shading 2 Accent 5" w:semiHidden="0" w:uiPriority="64" w:unhideWhenUsed="0"/>
+    <w:lsdException w:name="Medium List 1 Accent 5" w:semiHidden="0" w:uiPriority="65" w:unhideWhenUsed="0"/>
+    <w:lsdException w:name="Medium List 2 Accent 5" w:semiHidden="0" w:uiPriority="66" w:unhideWhenUsed="0"/>
+    <w:lsdException w:name="Medium Grid 1 Accent 5" w:semiHidden="0" w:uiPriority="67" w:unhideWhenUsed="0"/>
+    <w:lsdException w:name="Medium Grid 2 Accent 5" w:semiHidden="0" w:uiPriority="68" w:unhideWhenUsed="0"/>
+    <w:lsdException w:name="Medium Grid 3 Accent 5" w:semiHidden="0" w:uiPriority="69" w:unhideWhenUsed="0"/>
+    <w:lsdException w:name="Dark List Accent 5" w:semiHidden="0" w:uiPriority="70" w:unhideWhenUsed="0"/>
+    <w:lsdException w:name="Colorful Shading Accent 5" w:semiHidden="0" w:uiPriority="71" w:unhideWhenUsed="0"/>
+    <w:lsdException w:name="Colorful List Accent 5" w:semiHidden="0" w:uiPriority="72" w:unhideWhenUsed="0"/>
+    <w:lsdException w:name="Colorful Grid Accent 5" w:semiHidden="0" w:uiPriority="73" w:unhideWhenUsed="0"/>
+    <w:lsdException w:name="Light Shading Accent 6" w:semiHidden="0" w:uiPriority="60" w:unhideWhenUsed="0"/>
+    <w:lsdException w:name="Light List Accent 6" w:semiHidden="0" w:uiPriority="61" w:unhideWhenUsed="0"/>
+    <w:lsdException w:name="Light Grid Accent 6" w:semiHidden="0" w:uiPriority="62" w:unhideWhenUsed="0"/>
+    <w:lsdException w:name="Medium Shading 1 Accent 6" w:semiHidden="0" w:uiPriority="63" w:unhideWhenUsed="0"/>
+    <w:lsdException w:name="Medium Shading 2 Accent 6" w:semiHidden="0" w:uiPriority="64" w:unhideWhenUsed="0"/>
+    <w:lsdException w:name="Medium List 1 Accent 6" w:semiHidden="0" w:uiPriority="65" w:unhideWhenUsed="0"/>
+    <w:lsdException w:name="Medium List 2 Accent 6" w:semiHidden="0" w:uiPriority="66" w:unhideWhenUsed="0"/>
+    <w:lsdException w:name="Medium Grid 1 Accent 6" w:semiHidden="0" w:uiPriority="67" w:unhideWhenUsed="0"/>
+    <w:lsdException w:name="Medium Grid 2 Accent 6" w:semiHidden="0" w:uiPriority="68" w:unhideWhenUsed="0"/>
+    <w:lsdException w:name="Medium Grid 3 Accent 6" w:semiHidden="0" w:uiPriority="69" w:unhideWhenUsed="0"/>
+    <w:lsdException w:name="Dark List Accent 6" w:semiHidden="0" w:uiPriority="70" w:unhideWhenUsed="0"/>
+    <w:lsdException w:name="Colorful Shading Accent 6" w:semiHidden="0" w:uiPriority="71" w:unhideWhenUsed="0"/>
+    <w:lsdException w:name="Colorful List Accent 6" w:semiHidden="0" w:uiPriority="72" w:unhideWhenUsed="0"/>
+    <w:lsdException w:name="Colorful Grid Accent 6" w:semiHidden="0" w:uiPriority="73" w:unhideWhenUsed="0"/>
+    <w:lsdException w:name="Subtle Emphasis" w:semiHidden="0" w:uiPriority="19" w:unhideWhenUsed="0" w:qFormat="1"/>
+    <w:lsdException w:name="Intense Emphasis" w:semiHidden="0" w:uiPriority="21" w:unhideWhenUsed="0" w:qFormat="1"/>
+    <w:lsdException w:name="Subtle Reference" w:semiHidden="0" w:uiPriority="31" w:unhideWhenUsed="0" w:qFormat="1"/>
+    <w:lsdException w:name="Intense Reference" w:semiHidden="0" w:uiPriority="32" w:unhideWhenUsed="0" w:qFormat="1"/>
+    <w:lsdException w:name="Book Title" w:semiHidden="0" w:uiPriority="33" w:unhideWhenUsed="0" w:qFormat="1"/>
+    <w:lsdException w:name="Bibliography" w:uiPriority="37"/>
+    <w:lsdException w:name="TOC Heading" w:uiPriority="39" w:qFormat="1"/>
   </w:latentStyles>
   <w:style w:type="paragraph" w:default="1" w:styleId="Normal">
     <w:name w:val="Normal"/>
@@ -5995,6 +5673,7 @@
     <w:uiPriority w:val="99"/>
     <w:semiHidden/>
     <w:unhideWhenUsed/>
+    <w:qFormat/>
     <w:tblPr>
       <w:tblInd w:w="0" w:type="dxa"/>
       <w:tblCellMar>
@@ -6150,6 +5829,36 @@
     <w:uiPriority w:val="99"/>
     <w:rsid w:val="00532BF6"/>
   </w:style>
+  <w:style w:type="paragraph" w:styleId="BalloonText">
+    <w:name w:val="Balloon Text"/>
+    <w:basedOn w:val="Normal"/>
+    <w:link w:val="BalloonTextChar"/>
+    <w:uiPriority w:val="99"/>
+    <w:semiHidden/>
+    <w:unhideWhenUsed/>
+    <w:rsid w:val="00E529F6"/>
+    <w:pPr>
+      <w:spacing w:after="0" w:line="240" w:lineRule="auto"/>
+    </w:pPr>
+    <w:rPr>
+      <w:rFonts w:ascii="Tahoma" w:hAnsi="Tahoma" w:cs="Tahoma"/>
+      <w:sz w:val="16"/>
+      <w:szCs w:val="16"/>
+    </w:rPr>
+  </w:style>
+  <w:style w:type="character" w:customStyle="1" w:styleId="BalloonTextChar">
+    <w:name w:val="Balloon Text Char"/>
+    <w:basedOn w:val="DefaultParagraphFont"/>
+    <w:link w:val="BalloonText"/>
+    <w:uiPriority w:val="99"/>
+    <w:semiHidden/>
+    <w:rsid w:val="00E529F6"/>
+    <w:rPr>
+      <w:rFonts w:ascii="Tahoma" w:hAnsi="Tahoma" w:cs="Tahoma"/>
+      <w:sz w:val="16"/>
+      <w:szCs w:val="16"/>
+    </w:rPr>
+  </w:style>
 </w:styles>
 </file>
 
@@ -6196,7 +5905,7 @@
     </a:clrScheme>
     <a:fontScheme name="Office">
       <a:majorFont>
-        <a:latin typeface="Calibri Light" panose="020F0302020204030204"/>
+        <a:latin typeface="Calibri Light"/>
         <a:ea typeface=""/>
         <a:cs typeface=""/>
         <a:font script="Jpan" typeface="游ゴシック Light"/>
@@ -6248,7 +5957,7 @@
         <a:font script="Tfng" typeface="Ebrima"/>
       </a:majorFont>
       <a:minorFont>
-        <a:latin typeface="Calibri" panose="020F0502020204030204"/>
+        <a:latin typeface="Calibri"/>
         <a:ea typeface=""/>
         <a:cs typeface=""/>
         <a:font script="Jpan" typeface="游明朝"/>
@@ -6442,7 +6151,7 @@
   <a:extraClrSchemeLst/>
   <a:extLst>
     <a:ext uri="{05A4C25C-085E-4340-85A3-A5531E510DB2}">
-      <thm15:themeFamily xmlns:thm15="http://schemas.microsoft.com/office/thememl/2012/main" name="Office Theme" id="{62F939B6-93AF-4DB8-9C6B-D6C7DFDC589F}" vid="{4A3C46E8-61CC-4603-A589-7422A47A8E4A}"/>
+      <thm15:themeFamily xmlns="" xmlns:thm15="http://schemas.microsoft.com/office/thememl/2012/main" name="Office Theme" id="{62F939B6-93AF-4DB8-9C6B-D6C7DFDC589F}" vid="{4A3C46E8-61CC-4603-A589-7422A47A8E4A}"/>
     </a:ext>
   </a:extLst>
 </a:theme>

</xml_diff>